<commit_message>
improved the manyObjects file displaying objects
</commit_message>
<xml_diff>
--- a/Is there any loss in performance when  WebGL is compared to  OpenGL.docx
+++ b/Is there any loss in performance when  WebGL is compared to  OpenGL.docx
@@ -29,7 +29,7 @@
             <w:tblLook w:val="04A0" w:firstRow="1" w:lastRow="0" w:firstColumn="1" w:lastColumn="0" w:noHBand="0" w:noVBand="1"/>
           </w:tblPr>
           <w:tblGrid>
-            <w:gridCol w:w="9242"/>
+            <w:gridCol w:w="9026"/>
           </w:tblGrid>
           <w:tr>
             <w:trPr>
@@ -98,6 +98,7 @@
                 <w:dataBinding w:prefixMappings="xmlns:ns0='http://schemas.openxmlformats.org/package/2006/metadata/core-properties' xmlns:ns1='http://purl.org/dc/elements/1.1/'" w:xpath="/ns0:coreProperties[1]/ns1:title[1]" w:storeItemID="{6C3C8BC8-F283-45AE-878A-BAB7291924A1}"/>
                 <w:text/>
               </w:sdtPr>
+              <w:sdtEndPr/>
               <w:sdtContent>
                 <w:tc>
                   <w:tcPr>
@@ -219,6 +220,7 @@
                 <w:dataBinding w:prefixMappings="xmlns:ns0='http://schemas.openxmlformats.org/package/2006/metadata/core-properties' xmlns:ns1='http://purl.org/dc/elements/1.1/'" w:xpath="/ns0:coreProperties[1]/ns1:subject[1]" w:storeItemID="{6C3C8BC8-F283-45AE-878A-BAB7291924A1}"/>
                 <w:text/>
               </w:sdtPr>
+              <w:sdtEndPr/>
               <w:sdtContent>
                 <w:tc>
                   <w:tcPr>
@@ -322,7 +324,7 @@
             <w:tblLook w:val="04A0" w:firstRow="1" w:lastRow="0" w:firstColumn="1" w:lastColumn="0" w:noHBand="0" w:noVBand="1"/>
           </w:tblPr>
           <w:tblGrid>
-            <w:gridCol w:w="9242"/>
+            <w:gridCol w:w="9026"/>
           </w:tblGrid>
           <w:tr>
             <w:tc>
@@ -8677,6 +8679,7 @@
           <w:id w:val="-542282462"/>
           <w:citation/>
         </w:sdtPr>
+        <w:sdtEndPr/>
         <w:sdtContent>
           <w:r>
             <w:rPr>
@@ -8792,14 +8795,46 @@
           <w:sz w:val="24"/>
           <w:szCs w:val="24"/>
         </w:rPr>
-        <w:t>created in 1991 by Silicone Graphics (SGI),</w:t>
-      </w:r>
-      <w:r>
-        <w:rPr>
-          <w:sz w:val="24"/>
-          <w:szCs w:val="24"/>
-        </w:rPr>
-        <w:t xml:space="preserve"> now maintain by the Khronos Group.</w:t>
+        <w:t xml:space="preserve">created in 1991 by </w:t>
+      </w:r>
+      <w:proofErr w:type="spellStart"/>
+      <w:r>
+        <w:rPr>
+          <w:sz w:val="24"/>
+          <w:szCs w:val="24"/>
+        </w:rPr>
+        <w:t>Silicone</w:t>
+      </w:r>
+      <w:proofErr w:type="spellEnd"/>
+      <w:r>
+        <w:rPr>
+          <w:sz w:val="24"/>
+          <w:szCs w:val="24"/>
+        </w:rPr>
+        <w:t xml:space="preserve"> Graphics (SGI),</w:t>
+      </w:r>
+      <w:r>
+        <w:rPr>
+          <w:sz w:val="24"/>
+          <w:szCs w:val="24"/>
+        </w:rPr>
+        <w:t xml:space="preserve"> now maintain by the </w:t>
+      </w:r>
+      <w:proofErr w:type="spellStart"/>
+      <w:r>
+        <w:rPr>
+          <w:sz w:val="24"/>
+          <w:szCs w:val="24"/>
+        </w:rPr>
+        <w:t>Khronos</w:t>
+      </w:r>
+      <w:proofErr w:type="spellEnd"/>
+      <w:r>
+        <w:rPr>
+          <w:sz w:val="24"/>
+          <w:szCs w:val="24"/>
+        </w:rPr>
+        <w:t xml:space="preserve"> Group.</w:t>
       </w:r>
       <w:r>
         <w:rPr>
@@ -8970,7 +9005,15 @@
           <w:sz w:val="24"/>
           <w:szCs w:val="24"/>
         </w:rPr>
-        <w:t xml:space="preserve"> ES API </w:t>
+        <w:t xml:space="preserve"> ES </w:t>
+      </w:r>
+      <w:proofErr w:type="gramStart"/>
+      <w:r>
+        <w:rPr>
+          <w:sz w:val="24"/>
+          <w:szCs w:val="24"/>
+        </w:rPr>
+        <w:t xml:space="preserve">API </w:t>
       </w:r>
       <w:r>
         <w:rPr>
@@ -8979,6 +9022,7 @@
         </w:rPr>
         <w:t>.</w:t>
       </w:r>
+      <w:proofErr w:type="gramEnd"/>
     </w:p>
     <w:p>
       <w:pPr>
@@ -9121,6 +9165,7 @@
           <w:id w:val="-1403900213"/>
           <w:citation/>
         </w:sdtPr>
+        <w:sdtEndPr/>
         <w:sdtContent>
           <w:r>
             <w:rPr>
@@ -9209,7 +9254,23 @@
           <w:sz w:val="24"/>
           <w:szCs w:val="24"/>
         </w:rPr>
-        <w:t>, using a context that links to the canvas elements to a access the computers GPU.</w:t>
+        <w:t xml:space="preserve">, using a context that links to the canvas elements to </w:t>
+      </w:r>
+      <w:proofErr w:type="gramStart"/>
+      <w:r>
+        <w:rPr>
+          <w:sz w:val="24"/>
+          <w:szCs w:val="24"/>
+        </w:rPr>
+        <w:t>a</w:t>
+      </w:r>
+      <w:proofErr w:type="gramEnd"/>
+      <w:r>
+        <w:rPr>
+          <w:sz w:val="24"/>
+          <w:szCs w:val="24"/>
+        </w:rPr>
+        <w:t xml:space="preserve"> access the computers GPU.</w:t>
       </w:r>
       <w:r>
         <w:rPr>
@@ -9244,6 +9305,7 @@
           <w:id w:val="1815057612"/>
           <w:citation/>
         </w:sdtPr>
+        <w:sdtEndPr/>
         <w:sdtContent>
           <w:r>
             <w:rPr>
@@ -9508,6 +9570,7 @@
           <w:id w:val="954603616"/>
           <w:citation/>
         </w:sdtPr>
+        <w:sdtEndPr/>
         <w:sdtContent>
           <w:r>
             <w:rPr>
@@ -9749,7 +9812,25 @@
           <w:sz w:val="24"/>
           <w:szCs w:val="24"/>
         </w:rPr>
-        <w:t>“You might say that the first form of computer graphics was a panel of blinking lights. (This idea is supported by stories of early programmers writing programs that served no useful purpose other than creating patterns of blinking and chasing lights!) “</w:t>
+        <w:t xml:space="preserve">“You might say that the first form of computer graphics was a panel of blinking lights. (This idea is supported by stories of early programmers writing programs that </w:t>
+      </w:r>
+      <w:proofErr w:type="spellStart"/>
+      <w:r>
+        <w:rPr>
+          <w:i/>
+          <w:sz w:val="24"/>
+          <w:szCs w:val="24"/>
+        </w:rPr>
+        <w:t>served</w:t>
+      </w:r>
+      <w:proofErr w:type="spellEnd"/>
+      <w:r>
+        <w:rPr>
+          <w:i/>
+          <w:sz w:val="24"/>
+          <w:szCs w:val="24"/>
+        </w:rPr>
+        <w:t xml:space="preserve"> no useful purpose other than creating patterns of blinking and chasing lights!) “</w:t>
       </w:r>
       <w:sdt>
         <w:sdtPr>
@@ -9761,6 +9842,7 @@
           <w:id w:val="-566725775"/>
           <w:citation/>
         </w:sdtPr>
+        <w:sdtEndPr/>
         <w:sdtContent>
           <w:r>
             <w:rPr>
@@ -9909,7 +9991,25 @@
           <w:sz w:val="24"/>
           <w:szCs w:val="24"/>
         </w:rPr>
-        <w:t>) and Positon (x,</w:t>
+        <w:t xml:space="preserve">) and </w:t>
+      </w:r>
+      <w:proofErr w:type="spellStart"/>
+      <w:r>
+        <w:rPr>
+          <w:rFonts w:cs="Times New Roman"/>
+          <w:sz w:val="24"/>
+          <w:szCs w:val="24"/>
+        </w:rPr>
+        <w:t>Positon</w:t>
+      </w:r>
+      <w:proofErr w:type="spellEnd"/>
+      <w:r>
+        <w:rPr>
+          <w:rFonts w:cs="Times New Roman"/>
+          <w:sz w:val="24"/>
+          <w:szCs w:val="24"/>
+        </w:rPr>
+        <w:t xml:space="preserve"> (x,</w:t>
       </w:r>
       <w:r>
         <w:rPr>
@@ -9978,6 +10078,7 @@
           <w:id w:val="1895002947"/>
           <w:citation/>
         </w:sdtPr>
+        <w:sdtEndPr/>
         <w:sdtContent>
           <w:r>
             <w:rPr>
@@ -10345,8 +10446,20 @@
           <w:szCs w:val="24"/>
           <w:shd w:val="clear" w:color="auto" w:fill="FFFFFF"/>
         </w:rPr>
-        <w:t xml:space="preserve"> In fig1.0, is a magnified image of the GPU.</w:t>
-      </w:r>
+        <w:t xml:space="preserve"> In fig1.0, is a magnified image of the </w:t>
+      </w:r>
+      <w:proofErr w:type="gramStart"/>
+      <w:r>
+        <w:rPr>
+          <w:rFonts w:cs="Segoe UI"/>
+          <w:color w:val="000000"/>
+          <w:sz w:val="24"/>
+          <w:szCs w:val="24"/>
+          <w:shd w:val="clear" w:color="auto" w:fill="FFFFFF"/>
+        </w:rPr>
+        <w:t>GPU.</w:t>
+      </w:r>
+      <w:proofErr w:type="gramEnd"/>
       <w:r>
         <w:rPr>
           <w:rFonts w:cs="Segoe UI"/>
@@ -10584,6 +10697,7 @@
           <w:id w:val="-710812197"/>
           <w:citation/>
         </w:sdtPr>
+        <w:sdtEndPr/>
         <w:sdtContent>
           <w:r>
             <w:rPr>
@@ -10847,6 +10961,7 @@
           <w:id w:val="610710608"/>
           <w:citation/>
         </w:sdtPr>
+        <w:sdtEndPr/>
         <w:sdtContent>
           <w:r>
             <w:rPr>
@@ -11265,6 +11380,7 @@
           <w:id w:val="-167560992"/>
           <w:citation/>
         </w:sdtPr>
+        <w:sdtEndPr/>
         <w:sdtContent>
           <w:r>
             <w:rPr>
@@ -11366,6 +11482,7 @@
           <w:id w:val="-758527400"/>
           <w:citation/>
         </w:sdtPr>
+        <w:sdtEndPr/>
         <w:sdtContent>
           <w:r>
             <w:rPr>
@@ -12726,14 +12843,46 @@
           <w:sz w:val="24"/>
           <w:szCs w:val="24"/>
         </w:rPr>
-        <w:t>This shader defines the vertex position using gl_Position. It outputs a clip space position in the form of a varying value to the rasterizer.</w:t>
-      </w:r>
-      <w:r>
-        <w:rPr>
-          <w:sz w:val="24"/>
-          <w:szCs w:val="24"/>
-        </w:rPr>
-        <w:t xml:space="preserve"> The below diagram illustrates gl_Position defining the attribute variables </w:t>
+        <w:t xml:space="preserve">This shader defines the vertex position using </w:t>
+      </w:r>
+      <w:proofErr w:type="spellStart"/>
+      <w:r>
+        <w:rPr>
+          <w:sz w:val="24"/>
+          <w:szCs w:val="24"/>
+        </w:rPr>
+        <w:t>gl_Position</w:t>
+      </w:r>
+      <w:proofErr w:type="spellEnd"/>
+      <w:r>
+        <w:rPr>
+          <w:sz w:val="24"/>
+          <w:szCs w:val="24"/>
+        </w:rPr>
+        <w:t>. It outputs a clip space position in the form of a varying value to the rasterizer.</w:t>
+      </w:r>
+      <w:r>
+        <w:rPr>
+          <w:sz w:val="24"/>
+          <w:szCs w:val="24"/>
+        </w:rPr>
+        <w:t xml:space="preserve"> The below diagram illustrates </w:t>
+      </w:r>
+      <w:proofErr w:type="spellStart"/>
+      <w:r>
+        <w:rPr>
+          <w:sz w:val="24"/>
+          <w:szCs w:val="24"/>
+        </w:rPr>
+        <w:t>gl_Position</w:t>
+      </w:r>
+      <w:proofErr w:type="spellEnd"/>
+      <w:r>
+        <w:rPr>
+          <w:sz w:val="24"/>
+          <w:szCs w:val="24"/>
+        </w:rPr>
+        <w:t xml:space="preserve"> defining the attribute variables </w:t>
       </w:r>
     </w:p>
     <w:p>
@@ -12847,7 +12996,7 @@
           <v:shape id="_x0000_i1025" type="#_x0000_t75" style="width:451.5pt;height:56.25pt" o:ole="">
             <v:imagedata r:id="rId14" o:title=""/>
           </v:shape>
-          <o:OLEObject Type="Embed" ProgID="Word.OpenDocumentText.12" ShapeID="_x0000_i1025" DrawAspect="Content" ObjectID="_1485261798" r:id="rId15"/>
+          <o:OLEObject Type="Embed" ProgID="Word.OpenDocumentText.12" ShapeID="_x0000_i1025" DrawAspect="Content" ObjectID="_1485262041" r:id="rId15"/>
         </w:object>
       </w:r>
     </w:p>
@@ -12928,6 +13077,7 @@
         </w:rPr>
         <w:t xml:space="preserve">shader, </w:t>
       </w:r>
+      <w:proofErr w:type="spellStart"/>
       <w:r>
         <w:rPr>
           <w:rFonts w:eastAsia="Times New Roman" w:cs="Courier New"/>
@@ -12936,8 +13086,9 @@
           <w:szCs w:val="24"/>
           <w:lang w:eastAsia="en-IE"/>
         </w:rPr>
-        <w:t xml:space="preserve">gl_FragColor outputs the </w:t>
-      </w:r>
+        <w:t>gl_FragColor</w:t>
+      </w:r>
+      <w:proofErr w:type="spellEnd"/>
       <w:r>
         <w:rPr>
           <w:rFonts w:eastAsia="Times New Roman" w:cs="Courier New"/>
@@ -12946,7 +13097,39 @@
           <w:szCs w:val="24"/>
           <w:lang w:eastAsia="en-IE"/>
         </w:rPr>
-        <w:t>colour from the fragment shader. Below diagram illustrates the gl_FragColor.</w:t>
+        <w:t xml:space="preserve"> outputs the </w:t>
+      </w:r>
+      <w:r>
+        <w:rPr>
+          <w:rFonts w:eastAsia="Times New Roman" w:cs="Courier New"/>
+          <w:color w:val="000000"/>
+          <w:sz w:val="24"/>
+          <w:szCs w:val="24"/>
+          <w:lang w:eastAsia="en-IE"/>
+        </w:rPr>
+        <w:t xml:space="preserve">colour from the fragment shader. Below diagram illustrates the </w:t>
+      </w:r>
+      <w:proofErr w:type="spellStart"/>
+      <w:r>
+        <w:rPr>
+          <w:rFonts w:eastAsia="Times New Roman" w:cs="Courier New"/>
+          <w:color w:val="000000"/>
+          <w:sz w:val="24"/>
+          <w:szCs w:val="24"/>
+          <w:lang w:eastAsia="en-IE"/>
+        </w:rPr>
+        <w:t>gl_FragColor</w:t>
+      </w:r>
+      <w:proofErr w:type="spellEnd"/>
+      <w:r>
+        <w:rPr>
+          <w:rFonts w:eastAsia="Times New Roman" w:cs="Courier New"/>
+          <w:color w:val="000000"/>
+          <w:sz w:val="24"/>
+          <w:szCs w:val="24"/>
+          <w:lang w:eastAsia="en-IE"/>
+        </w:rPr>
+        <w:t>.</w:t>
       </w:r>
     </w:p>
     <w:p>
@@ -13064,7 +13247,7 @@
           <v:shape id="_x0000_i1026" type="#_x0000_t75" style="width:468.75pt;height:81pt" o:ole="">
             <v:imagedata r:id="rId17" o:title=""/>
           </v:shape>
-          <o:OLEObject Type="Embed" ProgID="Word.OpenDocumentText.12" ShapeID="_x0000_i1026" DrawAspect="Content" ObjectID="_1485261799" r:id="rId18"/>
+          <o:OLEObject Type="Embed" ProgID="Word.OpenDocumentText.12" ShapeID="_x0000_i1026" DrawAspect="Content" ObjectID="_1485262042" r:id="rId18"/>
         </w:object>
       </w:r>
     </w:p>
@@ -13108,6 +13291,8 @@
         </w:rPr>
         <w:t xml:space="preserve">using </w:t>
       </w:r>
+      <w:proofErr w:type="spellStart"/>
+      <w:proofErr w:type="gramStart"/>
       <w:r>
         <w:rPr>
           <w:rFonts w:cs="Courier New"/>
@@ -13117,36 +13302,9 @@
           <w:sz w:val="24"/>
           <w:szCs w:val="24"/>
         </w:rPr>
-        <w:t>glCompileShader()</w:t>
-      </w:r>
-      <w:r>
-        <w:rPr>
-          <w:sz w:val="24"/>
-          <w:szCs w:val="24"/>
-        </w:rPr>
-        <w:t xml:space="preserve">, </w:t>
-      </w:r>
-      <w:r>
-        <w:rPr>
-          <w:sz w:val="24"/>
-          <w:szCs w:val="24"/>
-        </w:rPr>
-        <w:t>they are</w:t>
-      </w:r>
-      <w:r>
-        <w:rPr>
-          <w:sz w:val="24"/>
-          <w:szCs w:val="24"/>
-        </w:rPr>
-        <w:t xml:space="preserve"> </w:t>
-      </w:r>
-      <w:r>
-        <w:rPr>
-          <w:sz w:val="24"/>
-          <w:szCs w:val="24"/>
-        </w:rPr>
-        <w:t xml:space="preserve">merged together </w:t>
-      </w:r>
+        <w:t>glCompileShader</w:t>
+      </w:r>
+      <w:proofErr w:type="spellEnd"/>
       <w:r>
         <w:rPr>
           <w:rFonts w:cs="Courier New"/>
@@ -13156,54 +13314,9 @@
           <w:sz w:val="24"/>
           <w:szCs w:val="24"/>
         </w:rPr>
-        <w:t xml:space="preserve">glLinkProgram() </w:t>
-      </w:r>
-      <w:r>
-        <w:rPr>
-          <w:sz w:val="24"/>
-          <w:szCs w:val="24"/>
-        </w:rPr>
-        <w:t>to form</w:t>
-      </w:r>
-      <w:r>
-        <w:rPr>
-          <w:sz w:val="24"/>
-          <w:szCs w:val="24"/>
-        </w:rPr>
-        <w:t xml:space="preserve"> a </w:t>
-      </w:r>
-      <w:r>
-        <w:rPr>
-          <w:sz w:val="24"/>
-          <w:szCs w:val="24"/>
-        </w:rPr>
-        <w:t xml:space="preserve">executable </w:t>
-      </w:r>
-      <w:r>
-        <w:rPr>
-          <w:b/>
-          <w:i/>
-          <w:sz w:val="24"/>
-          <w:szCs w:val="24"/>
-        </w:rPr>
-        <w:t>P</w:t>
-      </w:r>
-      <w:r>
-        <w:rPr>
-          <w:b/>
-          <w:i/>
-          <w:sz w:val="24"/>
-          <w:szCs w:val="24"/>
-        </w:rPr>
-        <w:t>rogram</w:t>
-      </w:r>
-      <w:r>
-        <w:rPr>
-          <w:sz w:val="24"/>
-          <w:szCs w:val="24"/>
-        </w:rPr>
-        <w:t xml:space="preserve"> using </w:t>
-      </w:r>
+        <w:t>(</w:t>
+      </w:r>
+      <w:proofErr w:type="gramEnd"/>
       <w:r>
         <w:rPr>
           <w:rFonts w:cs="Courier New"/>
@@ -13213,8 +13326,37 @@
           <w:sz w:val="24"/>
           <w:szCs w:val="24"/>
         </w:rPr>
-        <w:t>glCreateProgram</w:t>
-      </w:r>
+        <w:t>)</w:t>
+      </w:r>
+      <w:r>
+        <w:rPr>
+          <w:sz w:val="24"/>
+          <w:szCs w:val="24"/>
+        </w:rPr>
+        <w:t xml:space="preserve">, </w:t>
+      </w:r>
+      <w:r>
+        <w:rPr>
+          <w:sz w:val="24"/>
+          <w:szCs w:val="24"/>
+        </w:rPr>
+        <w:t>they are</w:t>
+      </w:r>
+      <w:r>
+        <w:rPr>
+          <w:sz w:val="24"/>
+          <w:szCs w:val="24"/>
+        </w:rPr>
+        <w:t xml:space="preserve"> </w:t>
+      </w:r>
+      <w:r>
+        <w:rPr>
+          <w:sz w:val="24"/>
+          <w:szCs w:val="24"/>
+        </w:rPr>
+        <w:t xml:space="preserve">merged together </w:t>
+      </w:r>
+      <w:proofErr w:type="spellStart"/>
       <w:r>
         <w:rPr>
           <w:rFonts w:cs="Courier New"/>
@@ -13224,29 +13366,9 @@
           <w:sz w:val="24"/>
           <w:szCs w:val="24"/>
         </w:rPr>
-        <w:t>()</w:t>
-      </w:r>
-      <w:r>
-        <w:rPr>
-          <w:sz w:val="24"/>
-          <w:szCs w:val="24"/>
-        </w:rPr>
-        <w:t xml:space="preserve">. </w:t>
-      </w:r>
-      <w:r>
-        <w:rPr>
-          <w:sz w:val="24"/>
-          <w:szCs w:val="24"/>
-        </w:rPr>
-        <w:t>Shaders can be written as a string with C syntax or stored within a tex</w:t>
-      </w:r>
-      <w:r>
-        <w:rPr>
-          <w:sz w:val="24"/>
-          <w:szCs w:val="24"/>
-        </w:rPr>
-        <w:t xml:space="preserve">t file, accessed via </w:t>
-      </w:r>
+        <w:t>glLinkProgram</w:t>
+      </w:r>
+      <w:proofErr w:type="spellEnd"/>
       <w:r>
         <w:rPr>
           <w:rFonts w:cs="Courier New"/>
@@ -13256,7 +13378,135 @@
           <w:sz w:val="24"/>
           <w:szCs w:val="24"/>
         </w:rPr>
-        <w:t>glShaderSource().</w:t>
+        <w:t xml:space="preserve">() </w:t>
+      </w:r>
+      <w:r>
+        <w:rPr>
+          <w:sz w:val="24"/>
+          <w:szCs w:val="24"/>
+        </w:rPr>
+        <w:t>to form</w:t>
+      </w:r>
+      <w:r>
+        <w:rPr>
+          <w:sz w:val="24"/>
+          <w:szCs w:val="24"/>
+        </w:rPr>
+        <w:t xml:space="preserve"> a </w:t>
+      </w:r>
+      <w:r>
+        <w:rPr>
+          <w:sz w:val="24"/>
+          <w:szCs w:val="24"/>
+        </w:rPr>
+        <w:t xml:space="preserve">executable </w:t>
+      </w:r>
+      <w:r>
+        <w:rPr>
+          <w:b/>
+          <w:i/>
+          <w:sz w:val="24"/>
+          <w:szCs w:val="24"/>
+        </w:rPr>
+        <w:t>P</w:t>
+      </w:r>
+      <w:r>
+        <w:rPr>
+          <w:b/>
+          <w:i/>
+          <w:sz w:val="24"/>
+          <w:szCs w:val="24"/>
+        </w:rPr>
+        <w:t>rogram</w:t>
+      </w:r>
+      <w:r>
+        <w:rPr>
+          <w:sz w:val="24"/>
+          <w:szCs w:val="24"/>
+        </w:rPr>
+        <w:t xml:space="preserve"> using </w:t>
+      </w:r>
+      <w:proofErr w:type="spellStart"/>
+      <w:r>
+        <w:rPr>
+          <w:rFonts w:cs="Courier New"/>
+          <w:b/>
+          <w:bCs/>
+          <w:i/>
+          <w:sz w:val="24"/>
+          <w:szCs w:val="24"/>
+        </w:rPr>
+        <w:t>glCreateProgram</w:t>
+      </w:r>
+      <w:proofErr w:type="spellEnd"/>
+      <w:r>
+        <w:rPr>
+          <w:rFonts w:cs="Courier New"/>
+          <w:b/>
+          <w:bCs/>
+          <w:i/>
+          <w:sz w:val="24"/>
+          <w:szCs w:val="24"/>
+        </w:rPr>
+        <w:t>()</w:t>
+      </w:r>
+      <w:r>
+        <w:rPr>
+          <w:sz w:val="24"/>
+          <w:szCs w:val="24"/>
+        </w:rPr>
+        <w:t xml:space="preserve">. </w:t>
+      </w:r>
+      <w:r>
+        <w:rPr>
+          <w:sz w:val="24"/>
+          <w:szCs w:val="24"/>
+        </w:rPr>
+        <w:t>Shaders can be written as a string with C syntax or stored within a tex</w:t>
+      </w:r>
+      <w:r>
+        <w:rPr>
+          <w:sz w:val="24"/>
+          <w:szCs w:val="24"/>
+        </w:rPr>
+        <w:t xml:space="preserve">t file, accessed via </w:t>
+      </w:r>
+      <w:proofErr w:type="spellStart"/>
+      <w:proofErr w:type="gramStart"/>
+      <w:r>
+        <w:rPr>
+          <w:rFonts w:cs="Courier New"/>
+          <w:b/>
+          <w:bCs/>
+          <w:i/>
+          <w:sz w:val="24"/>
+          <w:szCs w:val="24"/>
+        </w:rPr>
+        <w:t>glShaderSource</w:t>
+      </w:r>
+      <w:proofErr w:type="spellEnd"/>
+      <w:r>
+        <w:rPr>
+          <w:rFonts w:cs="Courier New"/>
+          <w:b/>
+          <w:bCs/>
+          <w:i/>
+          <w:sz w:val="24"/>
+          <w:szCs w:val="24"/>
+        </w:rPr>
+        <w:t>(</w:t>
+      </w:r>
+      <w:proofErr w:type="gramEnd"/>
+      <w:r>
+        <w:rPr>
+          <w:rFonts w:cs="Courier New"/>
+          <w:b/>
+          <w:bCs/>
+          <w:i/>
+          <w:sz w:val="24"/>
+          <w:szCs w:val="24"/>
+        </w:rPr>
+        <w:t>).</w:t>
       </w:r>
     </w:p>
     <w:p>
@@ -13320,6 +13570,7 @@
           <w:lang w:eastAsia="en-IE"/>
         </w:rPr>
       </w:pPr>
+      <w:proofErr w:type="spellStart"/>
       <w:r>
         <w:rPr>
           <w:rFonts w:eastAsia="Times New Roman" w:cs="Courier New"/>
@@ -13328,7 +13579,62 @@
           <w:szCs w:val="24"/>
           <w:lang w:eastAsia="en-IE"/>
         </w:rPr>
-        <w:t>GLuint prog = glCreateProgram();</w:t>
+        <w:t>GLuint</w:t>
+      </w:r>
+      <w:proofErr w:type="spellEnd"/>
+      <w:r>
+        <w:rPr>
+          <w:rFonts w:eastAsia="Times New Roman" w:cs="Courier New"/>
+          <w:color w:val="000000"/>
+          <w:sz w:val="24"/>
+          <w:szCs w:val="24"/>
+          <w:lang w:eastAsia="en-IE"/>
+        </w:rPr>
+        <w:t xml:space="preserve"> </w:t>
+      </w:r>
+      <w:proofErr w:type="spellStart"/>
+      <w:r>
+        <w:rPr>
+          <w:rFonts w:eastAsia="Times New Roman" w:cs="Courier New"/>
+          <w:color w:val="000000"/>
+          <w:sz w:val="24"/>
+          <w:szCs w:val="24"/>
+          <w:lang w:eastAsia="en-IE"/>
+        </w:rPr>
+        <w:t>prog</w:t>
+      </w:r>
+      <w:proofErr w:type="spellEnd"/>
+      <w:r>
+        <w:rPr>
+          <w:rFonts w:eastAsia="Times New Roman" w:cs="Courier New"/>
+          <w:color w:val="000000"/>
+          <w:sz w:val="24"/>
+          <w:szCs w:val="24"/>
+          <w:lang w:eastAsia="en-IE"/>
+        </w:rPr>
+        <w:t xml:space="preserve"> = </w:t>
+      </w:r>
+      <w:proofErr w:type="spellStart"/>
+      <w:r>
+        <w:rPr>
+          <w:rFonts w:eastAsia="Times New Roman" w:cs="Courier New"/>
+          <w:color w:val="000000"/>
+          <w:sz w:val="24"/>
+          <w:szCs w:val="24"/>
+          <w:lang w:eastAsia="en-IE"/>
+        </w:rPr>
+        <w:t>glCreateProgram</w:t>
+      </w:r>
+      <w:proofErr w:type="spellEnd"/>
+      <w:r>
+        <w:rPr>
+          <w:rFonts w:eastAsia="Times New Roman" w:cs="Courier New"/>
+          <w:color w:val="000000"/>
+          <w:sz w:val="24"/>
+          <w:szCs w:val="24"/>
+          <w:lang w:eastAsia="en-IE"/>
+        </w:rPr>
+        <w:t>();</w:t>
       </w:r>
     </w:p>
     <w:p>
@@ -13366,6 +13672,7 @@
           <w:lang w:eastAsia="en-IE"/>
         </w:rPr>
       </w:pPr>
+      <w:proofErr w:type="spellStart"/>
       <w:r>
         <w:rPr>
           <w:rFonts w:eastAsia="Times New Roman" w:cs="Courier New"/>
@@ -13374,7 +13681,62 @@
           <w:szCs w:val="24"/>
           <w:lang w:eastAsia="en-IE"/>
         </w:rPr>
-        <w:t>glAttachShader(prog, vertex_shader);</w:t>
+        <w:t>glAttachShader</w:t>
+      </w:r>
+      <w:proofErr w:type="spellEnd"/>
+      <w:r>
+        <w:rPr>
+          <w:rFonts w:eastAsia="Times New Roman" w:cs="Courier New"/>
+          <w:color w:val="000000"/>
+          <w:sz w:val="24"/>
+          <w:szCs w:val="24"/>
+          <w:lang w:eastAsia="en-IE"/>
+        </w:rPr>
+        <w:t>(</w:t>
+      </w:r>
+      <w:proofErr w:type="spellStart"/>
+      <w:r>
+        <w:rPr>
+          <w:rFonts w:eastAsia="Times New Roman" w:cs="Courier New"/>
+          <w:color w:val="000000"/>
+          <w:sz w:val="24"/>
+          <w:szCs w:val="24"/>
+          <w:lang w:eastAsia="en-IE"/>
+        </w:rPr>
+        <w:t>prog</w:t>
+      </w:r>
+      <w:proofErr w:type="spellEnd"/>
+      <w:r>
+        <w:rPr>
+          <w:rFonts w:eastAsia="Times New Roman" w:cs="Courier New"/>
+          <w:color w:val="000000"/>
+          <w:sz w:val="24"/>
+          <w:szCs w:val="24"/>
+          <w:lang w:eastAsia="en-IE"/>
+        </w:rPr>
+        <w:t xml:space="preserve">, </w:t>
+      </w:r>
+      <w:proofErr w:type="spellStart"/>
+      <w:r>
+        <w:rPr>
+          <w:rFonts w:eastAsia="Times New Roman" w:cs="Courier New"/>
+          <w:color w:val="000000"/>
+          <w:sz w:val="24"/>
+          <w:szCs w:val="24"/>
+          <w:lang w:eastAsia="en-IE"/>
+        </w:rPr>
+        <w:t>vertex_shader</w:t>
+      </w:r>
+      <w:proofErr w:type="spellEnd"/>
+      <w:r>
+        <w:rPr>
+          <w:rFonts w:eastAsia="Times New Roman" w:cs="Courier New"/>
+          <w:color w:val="000000"/>
+          <w:sz w:val="24"/>
+          <w:szCs w:val="24"/>
+          <w:lang w:eastAsia="en-IE"/>
+        </w:rPr>
+        <w:t>);</w:t>
       </w:r>
     </w:p>
     <w:p>
@@ -13412,6 +13774,7 @@
           <w:lang w:eastAsia="en-IE"/>
         </w:rPr>
       </w:pPr>
+      <w:proofErr w:type="spellStart"/>
       <w:r>
         <w:rPr>
           <w:rFonts w:eastAsia="Times New Roman" w:cs="Courier New"/>
@@ -13420,7 +13783,62 @@
           <w:szCs w:val="24"/>
           <w:lang w:eastAsia="en-IE"/>
         </w:rPr>
-        <w:t>glAttachShader(prog, fragment_shader);</w:t>
+        <w:t>glAttachShader</w:t>
+      </w:r>
+      <w:proofErr w:type="spellEnd"/>
+      <w:r>
+        <w:rPr>
+          <w:rFonts w:eastAsia="Times New Roman" w:cs="Courier New"/>
+          <w:color w:val="000000"/>
+          <w:sz w:val="24"/>
+          <w:szCs w:val="24"/>
+          <w:lang w:eastAsia="en-IE"/>
+        </w:rPr>
+        <w:t>(</w:t>
+      </w:r>
+      <w:proofErr w:type="spellStart"/>
+      <w:r>
+        <w:rPr>
+          <w:rFonts w:eastAsia="Times New Roman" w:cs="Courier New"/>
+          <w:color w:val="000000"/>
+          <w:sz w:val="24"/>
+          <w:szCs w:val="24"/>
+          <w:lang w:eastAsia="en-IE"/>
+        </w:rPr>
+        <w:t>prog</w:t>
+      </w:r>
+      <w:proofErr w:type="spellEnd"/>
+      <w:r>
+        <w:rPr>
+          <w:rFonts w:eastAsia="Times New Roman" w:cs="Courier New"/>
+          <w:color w:val="000000"/>
+          <w:sz w:val="24"/>
+          <w:szCs w:val="24"/>
+          <w:lang w:eastAsia="en-IE"/>
+        </w:rPr>
+        <w:t xml:space="preserve">, </w:t>
+      </w:r>
+      <w:proofErr w:type="spellStart"/>
+      <w:r>
+        <w:rPr>
+          <w:rFonts w:eastAsia="Times New Roman" w:cs="Courier New"/>
+          <w:color w:val="000000"/>
+          <w:sz w:val="24"/>
+          <w:szCs w:val="24"/>
+          <w:lang w:eastAsia="en-IE"/>
+        </w:rPr>
+        <w:t>fragment_shader</w:t>
+      </w:r>
+      <w:proofErr w:type="spellEnd"/>
+      <w:r>
+        <w:rPr>
+          <w:rFonts w:eastAsia="Times New Roman" w:cs="Courier New"/>
+          <w:color w:val="000000"/>
+          <w:sz w:val="24"/>
+          <w:szCs w:val="24"/>
+          <w:lang w:eastAsia="en-IE"/>
+        </w:rPr>
+        <w:t>);</w:t>
       </w:r>
     </w:p>
     <w:p>
@@ -13458,6 +13876,7 @@
           <w:lang w:eastAsia="en-IE"/>
         </w:rPr>
       </w:pPr>
+      <w:proofErr w:type="spellStart"/>
       <w:r>
         <w:rPr>
           <w:rFonts w:eastAsia="Times New Roman" w:cs="Courier New"/>
@@ -13466,7 +13885,40 @@
           <w:szCs w:val="24"/>
           <w:lang w:eastAsia="en-IE"/>
         </w:rPr>
-        <w:t>glLinkProgram(prog);</w:t>
+        <w:t>glLinkProgram</w:t>
+      </w:r>
+      <w:proofErr w:type="spellEnd"/>
+      <w:r>
+        <w:rPr>
+          <w:rFonts w:eastAsia="Times New Roman" w:cs="Courier New"/>
+          <w:color w:val="000000"/>
+          <w:sz w:val="24"/>
+          <w:szCs w:val="24"/>
+          <w:lang w:eastAsia="en-IE"/>
+        </w:rPr>
+        <w:t>(</w:t>
+      </w:r>
+      <w:proofErr w:type="spellStart"/>
+      <w:r>
+        <w:rPr>
+          <w:rFonts w:eastAsia="Times New Roman" w:cs="Courier New"/>
+          <w:color w:val="000000"/>
+          <w:sz w:val="24"/>
+          <w:szCs w:val="24"/>
+          <w:lang w:eastAsia="en-IE"/>
+        </w:rPr>
+        <w:t>prog</w:t>
+      </w:r>
+      <w:proofErr w:type="spellEnd"/>
+      <w:r>
+        <w:rPr>
+          <w:rFonts w:eastAsia="Times New Roman" w:cs="Courier New"/>
+          <w:color w:val="000000"/>
+          <w:sz w:val="24"/>
+          <w:szCs w:val="24"/>
+          <w:lang w:eastAsia="en-IE"/>
+        </w:rPr>
+        <w:t>);</w:t>
       </w:r>
     </w:p>
     <w:p>
@@ -13867,8 +14319,18 @@
           <w:sz w:val="24"/>
           <w:szCs w:val="24"/>
         </w:rPr>
-        <w:t xml:space="preserve"> varyings</w:t>
-      </w:r>
+        <w:t xml:space="preserve"> </w:t>
+      </w:r>
+      <w:proofErr w:type="spellStart"/>
+      <w:r>
+        <w:rPr>
+          <w:i/>
+          <w:sz w:val="24"/>
+          <w:szCs w:val="24"/>
+        </w:rPr>
+        <w:t>varyings</w:t>
+      </w:r>
+      <w:proofErr w:type="spellEnd"/>
       <w:r>
         <w:rPr>
           <w:sz w:val="24"/>
@@ -13934,7 +14396,32 @@
           <w:sz w:val="24"/>
           <w:szCs w:val="24"/>
         </w:rPr>
-        <w:t>eometric objects are defined by vertices (x,y,z,w)</w:t>
+        <w:t>eometric objects are defined by vertices (</w:t>
+      </w:r>
+      <w:proofErr w:type="spellStart"/>
+      <w:r>
+        <w:rPr>
+          <w:sz w:val="24"/>
+          <w:szCs w:val="24"/>
+        </w:rPr>
+        <w:t>x</w:t>
+      </w:r>
+      <w:proofErr w:type="gramStart"/>
+      <w:r>
+        <w:rPr>
+          <w:sz w:val="24"/>
+          <w:szCs w:val="24"/>
+        </w:rPr>
+        <w:t>,y,z,w</w:t>
+      </w:r>
+      <w:proofErr w:type="spellEnd"/>
+      <w:proofErr w:type="gramEnd"/>
+      <w:r>
+        <w:rPr>
+          <w:sz w:val="24"/>
+          <w:szCs w:val="24"/>
+        </w:rPr>
+        <w:t>)</w:t>
       </w:r>
       <w:r>
         <w:rPr>
@@ -14049,6 +14536,7 @@
           <w:id w:val="-289199121"/>
           <w:citation/>
         </w:sdtPr>
+        <w:sdtEndPr/>
         <w:sdtContent>
           <w:r>
             <w:rPr>
@@ -14598,6 +15086,7 @@
         </w:rPr>
         <w:br/>
       </w:r>
+      <w:proofErr w:type="spellStart"/>
       <w:r>
         <w:rPr>
           <w:rFonts w:cs="Arial"/>
@@ -14608,6 +15097,7 @@
         </w:rPr>
         <w:t>ARB_vertex_program</w:t>
       </w:r>
+      <w:proofErr w:type="spellEnd"/>
     </w:p>
     <w:p>
       <w:pPr>
@@ -15220,28 +15710,69 @@
           <w:sz w:val="24"/>
           <w:szCs w:val="24"/>
         </w:rPr>
-        <w:t xml:space="preserve">he actual drawing of the pixels </w:t>
-      </w:r>
-      <w:r>
-        <w:rPr>
-          <w:sz w:val="24"/>
-          <w:szCs w:val="24"/>
-        </w:rPr>
-        <w:t xml:space="preserve"> from vertices. It is </w:t>
-      </w:r>
-      <w:r>
-        <w:rPr>
-          <w:sz w:val="24"/>
-          <w:szCs w:val="24"/>
-        </w:rPr>
-        <w:t xml:space="preserve"> the process of converting objects to pixel colours within the frame buffer. </w:t>
-      </w:r>
-      <w:r>
-        <w:rPr>
-          <w:sz w:val="24"/>
-          <w:szCs w:val="24"/>
-        </w:rPr>
-        <w:t>Rasterisation g</w:t>
+        <w:t xml:space="preserve">he actual drawing of the </w:t>
+      </w:r>
+      <w:proofErr w:type="gramStart"/>
+      <w:r>
+        <w:rPr>
+          <w:sz w:val="24"/>
+          <w:szCs w:val="24"/>
+        </w:rPr>
+        <w:t xml:space="preserve">pixels </w:t>
+      </w:r>
+      <w:r>
+        <w:rPr>
+          <w:sz w:val="24"/>
+          <w:szCs w:val="24"/>
+        </w:rPr>
+        <w:t xml:space="preserve"> from</w:t>
+      </w:r>
+      <w:proofErr w:type="gramEnd"/>
+      <w:r>
+        <w:rPr>
+          <w:sz w:val="24"/>
+          <w:szCs w:val="24"/>
+        </w:rPr>
+        <w:t xml:space="preserve"> vertices. It </w:t>
+      </w:r>
+      <w:proofErr w:type="gramStart"/>
+      <w:r>
+        <w:rPr>
+          <w:sz w:val="24"/>
+          <w:szCs w:val="24"/>
+        </w:rPr>
+        <w:t xml:space="preserve">is </w:t>
+      </w:r>
+      <w:r>
+        <w:rPr>
+          <w:sz w:val="24"/>
+          <w:szCs w:val="24"/>
+        </w:rPr>
+        <w:t xml:space="preserve"> the</w:t>
+      </w:r>
+      <w:proofErr w:type="gramEnd"/>
+      <w:r>
+        <w:rPr>
+          <w:sz w:val="24"/>
+          <w:szCs w:val="24"/>
+        </w:rPr>
+        <w:t xml:space="preserve"> process of converting objects to pixel colours within the frame buffer. </w:t>
+      </w:r>
+      <w:proofErr w:type="spellStart"/>
+      <w:r>
+        <w:rPr>
+          <w:sz w:val="24"/>
+          <w:szCs w:val="24"/>
+        </w:rPr>
+        <w:t>Rasterisation</w:t>
+      </w:r>
+      <w:proofErr w:type="spellEnd"/>
+      <w:r>
+        <w:rPr>
+          <w:sz w:val="24"/>
+          <w:szCs w:val="24"/>
+        </w:rPr>
+        <w:t xml:space="preserve"> g</w:t>
       </w:r>
       <w:r>
         <w:rPr>
@@ -15290,7 +15821,23 @@
           <w:sz w:val="24"/>
           <w:szCs w:val="24"/>
         </w:rPr>
-        <w:t>array Is sent to the monitor</w:t>
+        <w:t xml:space="preserve">array </w:t>
+      </w:r>
+      <w:proofErr w:type="gramStart"/>
+      <w:r>
+        <w:rPr>
+          <w:sz w:val="24"/>
+          <w:szCs w:val="24"/>
+        </w:rPr>
+        <w:t>Is</w:t>
+      </w:r>
+      <w:proofErr w:type="gramEnd"/>
+      <w:r>
+        <w:rPr>
+          <w:sz w:val="24"/>
+          <w:szCs w:val="24"/>
+        </w:rPr>
+        <w:t xml:space="preserve"> sent to the monitor</w:t>
       </w:r>
       <w:r>
         <w:rPr>
@@ -15512,6 +16059,7 @@
           <w:id w:val="-2033170410"/>
           <w:citation/>
         </w:sdtPr>
+        <w:sdtEndPr/>
         <w:sdtContent>
           <w:r>
             <w:rPr>
@@ -15652,6 +16200,8 @@
         </w:rPr>
         <w:t xml:space="preserve">. The size of the viewport can be defined using the </w:t>
       </w:r>
+      <w:proofErr w:type="spellStart"/>
+      <w:proofErr w:type="gramStart"/>
       <w:r>
         <w:rPr>
           <w:b/>
@@ -15659,43 +16209,9 @@
           <w:sz w:val="24"/>
           <w:szCs w:val="24"/>
         </w:rPr>
-        <w:t>glViewport()</w:t>
-      </w:r>
-      <w:r>
-        <w:rPr>
-          <w:sz w:val="24"/>
-          <w:szCs w:val="24"/>
-        </w:rPr>
-        <w:t xml:space="preserve"> </w:t>
-      </w:r>
-      <w:r>
-        <w:rPr>
-          <w:sz w:val="24"/>
-          <w:szCs w:val="24"/>
-        </w:rPr>
-        <w:t>function.</w:t>
-      </w:r>
-      <w:r>
-        <w:rPr>
-          <w:sz w:val="24"/>
-          <w:szCs w:val="24"/>
-        </w:rPr>
-        <w:tab/>
-      </w:r>
-      <w:r>
-        <w:rPr>
-          <w:sz w:val="24"/>
-          <w:szCs w:val="24"/>
-        </w:rPr>
-        <w:t xml:space="preserve"> </w:t>
-      </w:r>
-      <w:r>
-        <w:rPr>
-          <w:sz w:val="24"/>
-          <w:szCs w:val="24"/>
-        </w:rPr>
-        <w:t xml:space="preserve">To correctly configure a scene a projection plane must be defined. These are defined using </w:t>
-      </w:r>
+        <w:t>glViewport</w:t>
+      </w:r>
+      <w:proofErr w:type="spellEnd"/>
       <w:r>
         <w:rPr>
           <w:b/>
@@ -15703,8 +16219,9 @@
           <w:sz w:val="24"/>
           <w:szCs w:val="24"/>
         </w:rPr>
-        <w:t>gluPerspect</w:t>
-      </w:r>
+        <w:t>(</w:t>
+      </w:r>
+      <w:proofErr w:type="gramEnd"/>
       <w:r>
         <w:rPr>
           <w:b/>
@@ -15712,7 +16229,7 @@
           <w:sz w:val="24"/>
           <w:szCs w:val="24"/>
         </w:rPr>
-        <w:t>ive()</w:t>
+        <w:t>)</w:t>
       </w:r>
       <w:r>
         <w:rPr>
@@ -15726,8 +16243,31 @@
           <w:sz w:val="24"/>
           <w:szCs w:val="24"/>
         </w:rPr>
-        <w:t xml:space="preserve">or </w:t>
-      </w:r>
+        <w:t>function.</w:t>
+      </w:r>
+      <w:r>
+        <w:rPr>
+          <w:sz w:val="24"/>
+          <w:szCs w:val="24"/>
+        </w:rPr>
+        <w:tab/>
+      </w:r>
+      <w:r>
+        <w:rPr>
+          <w:sz w:val="24"/>
+          <w:szCs w:val="24"/>
+        </w:rPr>
+        <w:t xml:space="preserve"> </w:t>
+      </w:r>
+      <w:r>
+        <w:rPr>
+          <w:sz w:val="24"/>
+          <w:szCs w:val="24"/>
+        </w:rPr>
+        <w:t xml:space="preserve">To correctly configure a scene a projection plane must be defined. These are defined using </w:t>
+      </w:r>
+      <w:proofErr w:type="spellStart"/>
+      <w:proofErr w:type="gramStart"/>
       <w:r>
         <w:rPr>
           <w:b/>
@@ -15735,7 +16275,70 @@
           <w:sz w:val="24"/>
           <w:szCs w:val="24"/>
         </w:rPr>
-        <w:t>glOrtho()</w:t>
+        <w:t>gluPerspect</w:t>
+      </w:r>
+      <w:r>
+        <w:rPr>
+          <w:b/>
+          <w:i/>
+          <w:sz w:val="24"/>
+          <w:szCs w:val="24"/>
+        </w:rPr>
+        <w:t>ive</w:t>
+      </w:r>
+      <w:proofErr w:type="spellEnd"/>
+      <w:r>
+        <w:rPr>
+          <w:b/>
+          <w:i/>
+          <w:sz w:val="24"/>
+          <w:szCs w:val="24"/>
+        </w:rPr>
+        <w:t>(</w:t>
+      </w:r>
+      <w:proofErr w:type="gramEnd"/>
+      <w:r>
+        <w:rPr>
+          <w:b/>
+          <w:i/>
+          <w:sz w:val="24"/>
+          <w:szCs w:val="24"/>
+        </w:rPr>
+        <w:t>)</w:t>
+      </w:r>
+      <w:r>
+        <w:rPr>
+          <w:sz w:val="24"/>
+          <w:szCs w:val="24"/>
+        </w:rPr>
+        <w:t xml:space="preserve"> </w:t>
+      </w:r>
+      <w:r>
+        <w:rPr>
+          <w:sz w:val="24"/>
+          <w:szCs w:val="24"/>
+        </w:rPr>
+        <w:t xml:space="preserve">or </w:t>
+      </w:r>
+      <w:proofErr w:type="spellStart"/>
+      <w:r>
+        <w:rPr>
+          <w:b/>
+          <w:i/>
+          <w:sz w:val="24"/>
+          <w:szCs w:val="24"/>
+        </w:rPr>
+        <w:t>glOrtho</w:t>
+      </w:r>
+      <w:proofErr w:type="spellEnd"/>
+      <w:r>
+        <w:rPr>
+          <w:b/>
+          <w:i/>
+          <w:sz w:val="24"/>
+          <w:szCs w:val="24"/>
+        </w:rPr>
+        <w:t>()</w:t>
       </w:r>
       <w:r>
         <w:rPr>
@@ -15887,7 +16490,32 @@
           <w:sz w:val="24"/>
           <w:szCs w:val="24"/>
         </w:rPr>
-        <w:t>is issued using glCullFace()</w:t>
+        <w:t xml:space="preserve">is issued using </w:t>
+      </w:r>
+      <w:proofErr w:type="spellStart"/>
+      <w:proofErr w:type="gramStart"/>
+      <w:r>
+        <w:rPr>
+          <w:sz w:val="24"/>
+          <w:szCs w:val="24"/>
+        </w:rPr>
+        <w:t>glCullFace</w:t>
+      </w:r>
+      <w:proofErr w:type="spellEnd"/>
+      <w:r>
+        <w:rPr>
+          <w:sz w:val="24"/>
+          <w:szCs w:val="24"/>
+        </w:rPr>
+        <w:t>(</w:t>
+      </w:r>
+      <w:proofErr w:type="gramEnd"/>
+      <w:r>
+        <w:rPr>
+          <w:sz w:val="24"/>
+          <w:szCs w:val="24"/>
+        </w:rPr>
+        <w:t>)</w:t>
       </w:r>
       <w:r>
         <w:rPr>
@@ -15924,12 +16552,21 @@
         </w:rPr>
         <w:t xml:space="preserve">separately for example </w:t>
       </w:r>
-      <w:r>
-        <w:rPr>
-          <w:sz w:val="24"/>
-          <w:szCs w:val="24"/>
-        </w:rPr>
-        <w:t>glCullFace(GL_FRONT), or both can</w:t>
+      <w:proofErr w:type="spellStart"/>
+      <w:r>
+        <w:rPr>
+          <w:sz w:val="24"/>
+          <w:szCs w:val="24"/>
+        </w:rPr>
+        <w:t>glCullFace</w:t>
+      </w:r>
+      <w:proofErr w:type="spellEnd"/>
+      <w:r>
+        <w:rPr>
+          <w:sz w:val="24"/>
+          <w:szCs w:val="24"/>
+        </w:rPr>
+        <w:t>(GL_FRONT), or both can</w:t>
       </w:r>
       <w:r>
         <w:rPr>
@@ -15943,7 +16580,23 @@
           <w:sz w:val="24"/>
           <w:szCs w:val="24"/>
         </w:rPr>
-        <w:t xml:space="preserve"> glCullFace(GL_FRONT_AND_BACK)</w:t>
+        <w:t xml:space="preserve"> </w:t>
+      </w:r>
+      <w:proofErr w:type="spellStart"/>
+      <w:r>
+        <w:rPr>
+          <w:sz w:val="24"/>
+          <w:szCs w:val="24"/>
+        </w:rPr>
+        <w:t>glCullFace</w:t>
+      </w:r>
+      <w:proofErr w:type="spellEnd"/>
+      <w:r>
+        <w:rPr>
+          <w:sz w:val="24"/>
+          <w:szCs w:val="24"/>
+        </w:rPr>
+        <w:t>(GL_FRONT_AND_BACK)</w:t>
       </w:r>
       <w:r>
         <w:rPr>
@@ -16049,8 +16702,18 @@
           <w:sz w:val="24"/>
           <w:szCs w:val="24"/>
         </w:rPr>
-        <w:t>near plane</w:t>
-      </w:r>
+        <w:t xml:space="preserve">near </w:t>
+      </w:r>
+      <w:proofErr w:type="gramStart"/>
+      <w:r>
+        <w:rPr>
+          <w:i/>
+          <w:sz w:val="24"/>
+          <w:szCs w:val="24"/>
+        </w:rPr>
+        <w:t>plane</w:t>
+      </w:r>
+      <w:proofErr w:type="gramEnd"/>
       <w:r>
         <w:rPr>
           <w:sz w:val="24"/>
@@ -16165,6 +16828,7 @@
           <w:szCs w:val="24"/>
         </w:rPr>
       </w:pPr>
+      <w:proofErr w:type="gramStart"/>
       <w:r>
         <w:rPr>
           <w:sz w:val="24"/>
@@ -16177,7 +16841,15 @@
           <w:sz w:val="24"/>
           <w:szCs w:val="24"/>
         </w:rPr>
-        <w:t xml:space="preserve"> Conceptual model of the near and far plane.</w:t>
+        <w:t xml:space="preserve"> Conceptual</w:t>
+      </w:r>
+      <w:proofErr w:type="gramEnd"/>
+      <w:r>
+        <w:rPr>
+          <w:sz w:val="24"/>
+          <w:szCs w:val="24"/>
+        </w:rPr>
+        <w:t xml:space="preserve"> model of the near and far plane.</w:t>
       </w:r>
     </w:p>
     <w:p>
@@ -16539,7 +17211,32 @@
           <w:sz w:val="24"/>
           <w:szCs w:val="24"/>
         </w:rPr>
-        <w:t>This is implemented using the glScissor() command.</w:t>
+        <w:t xml:space="preserve">This is implemented using the </w:t>
+      </w:r>
+      <w:proofErr w:type="spellStart"/>
+      <w:proofErr w:type="gramStart"/>
+      <w:r>
+        <w:rPr>
+          <w:sz w:val="24"/>
+          <w:szCs w:val="24"/>
+        </w:rPr>
+        <w:t>glScissor</w:t>
+      </w:r>
+      <w:proofErr w:type="spellEnd"/>
+      <w:r>
+        <w:rPr>
+          <w:sz w:val="24"/>
+          <w:szCs w:val="24"/>
+        </w:rPr>
+        <w:t>(</w:t>
+      </w:r>
+      <w:proofErr w:type="gramEnd"/>
+      <w:r>
+        <w:rPr>
+          <w:sz w:val="24"/>
+          <w:szCs w:val="24"/>
+        </w:rPr>
+        <w:t>) command.</w:t>
       </w:r>
     </w:p>
     <w:p>
@@ -16574,13 +17271,24 @@
         </w:rPr>
         <w:t xml:space="preserve">, using </w:t>
       </w:r>
-      <w:r>
-        <w:rPr>
-          <w:sz w:val="24"/>
-          <w:szCs w:val="24"/>
-        </w:rPr>
-        <w:t>glAlphaFunc()</w:t>
-      </w:r>
+      <w:proofErr w:type="spellStart"/>
+      <w:proofErr w:type="gramStart"/>
+      <w:r>
+        <w:rPr>
+          <w:sz w:val="24"/>
+          <w:szCs w:val="24"/>
+        </w:rPr>
+        <w:t>glAlphaFunc</w:t>
+      </w:r>
+      <w:proofErr w:type="spellEnd"/>
+      <w:r>
+        <w:rPr>
+          <w:sz w:val="24"/>
+          <w:szCs w:val="24"/>
+        </w:rPr>
+        <w:t>()</w:t>
+      </w:r>
+      <w:proofErr w:type="gramEnd"/>
     </w:p>
     <w:p>
       <w:pPr>
@@ -16679,6 +17387,8 @@
         </w:rPr>
         <w:t xml:space="preserve">The function </w:t>
       </w:r>
+      <w:proofErr w:type="spellStart"/>
+      <w:proofErr w:type="gramStart"/>
       <w:r>
         <w:rPr>
           <w:b/>
@@ -16686,22 +17396,9 @@
           <w:sz w:val="24"/>
           <w:szCs w:val="24"/>
         </w:rPr>
-        <w:t xml:space="preserve">glStencilFunc() </w:t>
-      </w:r>
-      <w:r>
-        <w:rPr>
-          <w:sz w:val="24"/>
-          <w:szCs w:val="24"/>
-        </w:rPr>
-        <w:t xml:space="preserve">outlines a test to be carried out on each pixel in the stencil buffer. </w:t>
-      </w:r>
-      <w:r>
-        <w:rPr>
-          <w:sz w:val="24"/>
-          <w:szCs w:val="24"/>
-        </w:rPr>
-        <w:t xml:space="preserve">Once this function is completed the function </w:t>
-      </w:r>
+        <w:t>glStencilFunc</w:t>
+      </w:r>
+      <w:proofErr w:type="spellEnd"/>
       <w:r>
         <w:rPr>
           <w:b/>
@@ -16709,7 +17406,62 @@
           <w:sz w:val="24"/>
           <w:szCs w:val="24"/>
         </w:rPr>
-        <w:t>glStencilOp()</w:t>
+        <w:t>(</w:t>
+      </w:r>
+      <w:proofErr w:type="gramEnd"/>
+      <w:r>
+        <w:rPr>
+          <w:b/>
+          <w:i/>
+          <w:sz w:val="24"/>
+          <w:szCs w:val="24"/>
+        </w:rPr>
+        <w:t xml:space="preserve">) </w:t>
+      </w:r>
+      <w:r>
+        <w:rPr>
+          <w:sz w:val="24"/>
+          <w:szCs w:val="24"/>
+        </w:rPr>
+        <w:t xml:space="preserve">outlines a test to be carried out on each pixel in the stencil buffer. </w:t>
+      </w:r>
+      <w:r>
+        <w:rPr>
+          <w:sz w:val="24"/>
+          <w:szCs w:val="24"/>
+        </w:rPr>
+        <w:t xml:space="preserve">Once this function is completed the function </w:t>
+      </w:r>
+      <w:proofErr w:type="spellStart"/>
+      <w:proofErr w:type="gramStart"/>
+      <w:r>
+        <w:rPr>
+          <w:b/>
+          <w:i/>
+          <w:sz w:val="24"/>
+          <w:szCs w:val="24"/>
+        </w:rPr>
+        <w:t>glStencilOp</w:t>
+      </w:r>
+      <w:proofErr w:type="spellEnd"/>
+      <w:r>
+        <w:rPr>
+          <w:b/>
+          <w:i/>
+          <w:sz w:val="24"/>
+          <w:szCs w:val="24"/>
+        </w:rPr>
+        <w:t>(</w:t>
+      </w:r>
+      <w:proofErr w:type="gramEnd"/>
+      <w:r>
+        <w:rPr>
+          <w:b/>
+          <w:i/>
+          <w:sz w:val="24"/>
+          <w:szCs w:val="24"/>
+        </w:rPr>
+        <w:t>)</w:t>
       </w:r>
       <w:r>
         <w:rPr>
@@ -16824,19 +17576,53 @@
         </w:rPr>
         <w:t xml:space="preserve">                          </w:t>
       </w:r>
-      <w:r>
-        <w:rPr>
-          <w:sz w:val="24"/>
-          <w:szCs w:val="24"/>
-        </w:rPr>
-        <w:t>This stage blends the components of a fragment with another located in the framebuffer.</w:t>
-      </w:r>
-      <w:r>
-        <w:rPr>
-          <w:sz w:val="24"/>
-          <w:szCs w:val="24"/>
-        </w:rPr>
-        <w:t xml:space="preserve"> The actual blending is dictated using the glBlendFunc() function.</w:t>
+      <w:proofErr w:type="gramStart"/>
+      <w:r>
+        <w:rPr>
+          <w:sz w:val="24"/>
+          <w:szCs w:val="24"/>
+        </w:rPr>
+        <w:t>This</w:t>
+      </w:r>
+      <w:proofErr w:type="gramEnd"/>
+      <w:r>
+        <w:rPr>
+          <w:sz w:val="24"/>
+          <w:szCs w:val="24"/>
+        </w:rPr>
+        <w:t xml:space="preserve"> stage blends the components of a fragment with another located in the framebuffer.</w:t>
+      </w:r>
+      <w:r>
+        <w:rPr>
+          <w:sz w:val="24"/>
+          <w:szCs w:val="24"/>
+        </w:rPr>
+        <w:t xml:space="preserve"> The actual blending is dictated using the </w:t>
+      </w:r>
+      <w:proofErr w:type="spellStart"/>
+      <w:proofErr w:type="gramStart"/>
+      <w:r>
+        <w:rPr>
+          <w:sz w:val="24"/>
+          <w:szCs w:val="24"/>
+        </w:rPr>
+        <w:t>glBlendFunc</w:t>
+      </w:r>
+      <w:proofErr w:type="spellEnd"/>
+      <w:r>
+        <w:rPr>
+          <w:sz w:val="24"/>
+          <w:szCs w:val="24"/>
+        </w:rPr>
+        <w:t>(</w:t>
+      </w:r>
+      <w:proofErr w:type="gramEnd"/>
+      <w:r>
+        <w:rPr>
+          <w:sz w:val="24"/>
+          <w:szCs w:val="24"/>
+        </w:rPr>
+        <w:t>) function.</w:t>
       </w:r>
     </w:p>
     <w:p>
@@ -17133,6 +17919,8 @@
         </w:rPr>
         <w:t xml:space="preserve"> </w:t>
       </w:r>
+      <w:proofErr w:type="spellStart"/>
+      <w:proofErr w:type="gramStart"/>
       <w:r>
         <w:rPr>
           <w:b/>
@@ -17158,7 +17946,27 @@
           <w:sz w:val="24"/>
           <w:szCs w:val="24"/>
         </w:rPr>
-        <w:t>Op()</w:t>
+        <w:t>Op</w:t>
+      </w:r>
+      <w:proofErr w:type="spellEnd"/>
+      <w:r>
+        <w:rPr>
+          <w:b/>
+          <w:i/>
+          <w:sz w:val="24"/>
+          <w:szCs w:val="24"/>
+        </w:rPr>
+        <w:t>(</w:t>
+      </w:r>
+      <w:proofErr w:type="gramEnd"/>
+      <w:r>
+        <w:rPr>
+          <w:b/>
+          <w:i/>
+          <w:sz w:val="24"/>
+          <w:szCs w:val="24"/>
+        </w:rPr>
+        <w:t>)</w:t>
       </w:r>
       <w:r>
         <w:rPr>
@@ -17646,8 +18454,10 @@
           <w:szCs w:val="24"/>
           <w:shd w:val="clear" w:color="auto" w:fill="FFFFFF"/>
         </w:rPr>
-        <w:t xml:space="preserve">The stencil mask requires an integer argument rather than a boolean </w:t>
-      </w:r>
+        <w:t xml:space="preserve">The stencil mask requires an integer argument rather than a </w:t>
+      </w:r>
+      <w:proofErr w:type="spellStart"/>
+      <w:proofErr w:type="gramStart"/>
       <w:r>
         <w:rPr>
           <w:rFonts w:cs="Arial"/>
@@ -17656,8 +18466,10 @@
           <w:szCs w:val="24"/>
           <w:shd w:val="clear" w:color="auto" w:fill="FFFFFF"/>
         </w:rPr>
-        <w:t xml:space="preserve">argument </w:t>
-      </w:r>
+        <w:t>boolean</w:t>
+      </w:r>
+      <w:proofErr w:type="spellEnd"/>
+      <w:proofErr w:type="gramEnd"/>
       <w:r>
         <w:rPr>
           <w:rFonts w:cs="Arial"/>
@@ -17666,7 +18478,7 @@
           <w:szCs w:val="24"/>
           <w:shd w:val="clear" w:color="auto" w:fill="FFFFFF"/>
         </w:rPr>
-        <w:t>like the other masks.</w:t>
+        <w:t xml:space="preserve"> </w:t>
       </w:r>
       <w:r>
         <w:rPr>
@@ -17676,6 +18488,26 @@
           <w:szCs w:val="24"/>
           <w:shd w:val="clear" w:color="auto" w:fill="FFFFFF"/>
         </w:rPr>
+        <w:t xml:space="preserve">argument </w:t>
+      </w:r>
+      <w:r>
+        <w:rPr>
+          <w:rFonts w:cs="Arial"/>
+          <w:color w:val="252525"/>
+          <w:sz w:val="24"/>
+          <w:szCs w:val="24"/>
+          <w:shd w:val="clear" w:color="auto" w:fill="FFFFFF"/>
+        </w:rPr>
+        <w:t>like the other masks.</w:t>
+      </w:r>
+      <w:r>
+        <w:rPr>
+          <w:rFonts w:cs="Arial"/>
+          <w:color w:val="252525"/>
+          <w:sz w:val="24"/>
+          <w:szCs w:val="24"/>
+          <w:shd w:val="clear" w:color="auto" w:fill="FFFFFF"/>
+        </w:rPr>
         <w:t xml:space="preserve"> </w:t>
       </w:r>
       <w:r>
@@ -17784,6 +18616,8 @@
         </w:rPr>
         <w:t xml:space="preserve"> </w:t>
       </w:r>
+      <w:proofErr w:type="spellStart"/>
+      <w:proofErr w:type="gramStart"/>
       <w:r>
         <w:rPr>
           <w:sz w:val="24"/>
@@ -17796,7 +18630,39 @@
           <w:sz w:val="24"/>
           <w:szCs w:val="24"/>
         </w:rPr>
-        <w:t>ayMode(GLUT_RGBA | GLUT_DEPTH) and to enable to it the  glEnable(GL_DEPTH_TEST) command is used.</w:t>
+        <w:t>ayMode</w:t>
+      </w:r>
+      <w:proofErr w:type="spellEnd"/>
+      <w:r>
+        <w:rPr>
+          <w:sz w:val="24"/>
+          <w:szCs w:val="24"/>
+        </w:rPr>
+        <w:t>(</w:t>
+      </w:r>
+      <w:proofErr w:type="gramEnd"/>
+      <w:r>
+        <w:rPr>
+          <w:sz w:val="24"/>
+          <w:szCs w:val="24"/>
+        </w:rPr>
+        <w:t xml:space="preserve">GLUT_RGBA | GLUT_DEPTH) and to enable to it the  </w:t>
+      </w:r>
+      <w:proofErr w:type="spellStart"/>
+      <w:r>
+        <w:rPr>
+          <w:sz w:val="24"/>
+          <w:szCs w:val="24"/>
+        </w:rPr>
+        <w:t>glEnable</w:t>
+      </w:r>
+      <w:proofErr w:type="spellEnd"/>
+      <w:r>
+        <w:rPr>
+          <w:sz w:val="24"/>
+          <w:szCs w:val="24"/>
+        </w:rPr>
+        <w:t>(GL_DEPTH_TEST) command is used.</w:t>
       </w:r>
     </w:p>
     <w:p>
@@ -17873,7 +18739,23 @@
           <w:sz w:val="24"/>
           <w:szCs w:val="24"/>
         </w:rPr>
-        <w:t xml:space="preserve">is used for drawing the actual graphics to the screen, it also has section in its memory dedicated to updating every pixel within the screen, and these pixels are bytes in the graphics accelerator.To prevent the screen from flickering </w:t>
+        <w:t xml:space="preserve">is used for drawing the actual graphics to the screen, it also has section in its memory dedicated to updating every pixel within the screen, and these pixels are bytes in the graphics </w:t>
+      </w:r>
+      <w:proofErr w:type="spellStart"/>
+      <w:r>
+        <w:rPr>
+          <w:sz w:val="24"/>
+          <w:szCs w:val="24"/>
+        </w:rPr>
+        <w:t>accelerator.To</w:t>
+      </w:r>
+      <w:proofErr w:type="spellEnd"/>
+      <w:r>
+        <w:rPr>
+          <w:sz w:val="24"/>
+          <w:szCs w:val="24"/>
+        </w:rPr>
+        <w:t xml:space="preserve"> prevent the screen from flickering </w:t>
       </w:r>
       <w:r>
         <w:rPr>
@@ -17888,7 +18770,23 @@
           <w:sz w:val="24"/>
           <w:szCs w:val="24"/>
         </w:rPr>
-        <w:t xml:space="preserve"> is used to maintain the pixels on the screen, the display memory is updated many times per second.Another section of memory is dedicated to storing data that is not visible on the screen this section is referred to as </w:t>
+        <w:t xml:space="preserve"> is used to maintain the pixels on the screen, the display memory is updated many times per </w:t>
+      </w:r>
+      <w:proofErr w:type="spellStart"/>
+      <w:r>
+        <w:rPr>
+          <w:sz w:val="24"/>
+          <w:szCs w:val="24"/>
+        </w:rPr>
+        <w:t>second.Another</w:t>
+      </w:r>
+      <w:proofErr w:type="spellEnd"/>
+      <w:r>
+        <w:rPr>
+          <w:sz w:val="24"/>
+          <w:szCs w:val="24"/>
+        </w:rPr>
+        <w:t xml:space="preserve"> section of memory is dedicated to storing data that is not visible on the screen this section is referred to as </w:t>
       </w:r>
       <w:r>
         <w:rPr>
@@ -18274,7 +19172,25 @@
           <w:sz w:val="24"/>
           <w:szCs w:val="24"/>
         </w:rPr>
-        <w:t>vertical synchronization (VSync)</w:t>
+        <w:t>vertical synchronization (</w:t>
+      </w:r>
+      <w:proofErr w:type="spellStart"/>
+      <w:r>
+        <w:rPr>
+          <w:i/>
+          <w:sz w:val="24"/>
+          <w:szCs w:val="24"/>
+        </w:rPr>
+        <w:t>VSync</w:t>
+      </w:r>
+      <w:proofErr w:type="spellEnd"/>
+      <w:r>
+        <w:rPr>
+          <w:i/>
+          <w:sz w:val="24"/>
+          <w:szCs w:val="24"/>
+        </w:rPr>
+        <w:t>)</w:t>
       </w:r>
       <w:r>
         <w:rPr>
@@ -18350,7 +19266,23 @@
           <w:sz w:val="24"/>
           <w:szCs w:val="24"/>
         </w:rPr>
-        <w:t>he GPU stalls until the next VSync to carry out the next swap.</w:t>
+        <w:t xml:space="preserve">he GPU stalls until the next </w:t>
+      </w:r>
+      <w:proofErr w:type="spellStart"/>
+      <w:r>
+        <w:rPr>
+          <w:sz w:val="24"/>
+          <w:szCs w:val="24"/>
+        </w:rPr>
+        <w:t>VSync</w:t>
+      </w:r>
+      <w:proofErr w:type="spellEnd"/>
+      <w:r>
+        <w:rPr>
+          <w:sz w:val="24"/>
+          <w:szCs w:val="24"/>
+        </w:rPr>
+        <w:t xml:space="preserve"> to carry out the next swap.</w:t>
       </w:r>
       <w:r>
         <w:rPr>
@@ -18736,6 +19668,7 @@
         </w:rPr>
         <w:t xml:space="preserve"> is a section of memory that operates by gathering different samples. It then averages the differences between these pixels, to eventually produce an </w:t>
       </w:r>
+      <w:proofErr w:type="spellStart"/>
       <w:r>
         <w:rPr>
           <w:color w:val="333333"/>
@@ -18743,7 +19676,17 @@
           <w:szCs w:val="24"/>
           <w:shd w:val="clear" w:color="auto" w:fill="FFFFFF"/>
         </w:rPr>
-        <w:t xml:space="preserve">antialiased </w:t>
+        <w:t>antialiased</w:t>
+      </w:r>
+      <w:proofErr w:type="spellEnd"/>
+      <w:r>
+        <w:rPr>
+          <w:color w:val="333333"/>
+          <w:sz w:val="24"/>
+          <w:szCs w:val="24"/>
+          <w:shd w:val="clear" w:color="auto" w:fill="FFFFFF"/>
+        </w:rPr>
+        <w:t xml:space="preserve"> </w:t>
       </w:r>
       <w:r>
         <w:rPr>
@@ -19375,6 +20318,7 @@
         </w:rPr>
         <w:t xml:space="preserve">In the early 1990’s, </w:t>
       </w:r>
+      <w:proofErr w:type="spellStart"/>
       <w:r>
         <w:rPr>
           <w:sz w:val="24"/>
@@ -19389,6 +20333,7 @@
         </w:rPr>
         <w:t>e</w:t>
       </w:r>
+      <w:proofErr w:type="spellEnd"/>
       <w:r>
         <w:rPr>
           <w:sz w:val="24"/>
@@ -19777,6 +20722,7 @@
           <w:id w:val="-698154874"/>
           <w:citation/>
         </w:sdtPr>
+        <w:sdtEndPr/>
         <w:sdtContent>
           <w:r>
             <w:rPr>
@@ -19852,6 +20798,7 @@
         </w:rPr>
         <w:t xml:space="preserve">In 2006 the ARB decided hand over the OpenGL API to the </w:t>
       </w:r>
+      <w:proofErr w:type="spellStart"/>
       <w:r>
         <w:rPr>
           <w:sz w:val="24"/>
@@ -19864,7 +20811,15 @@
           <w:sz w:val="24"/>
           <w:szCs w:val="24"/>
         </w:rPr>
-        <w:t>os Group. Founded in 2000 it’s a non-profit, Oregon based organization dedicated to maintaining and improving computer graphics and parallel computing.</w:t>
+        <w:t>os</w:t>
+      </w:r>
+      <w:proofErr w:type="spellEnd"/>
+      <w:r>
+        <w:rPr>
+          <w:sz w:val="24"/>
+          <w:szCs w:val="24"/>
+        </w:rPr>
+        <w:t xml:space="preserve"> Group. Founded in 2000 it’s a non-profit, Oregon based organization dedicated to maintaining and improving computer graphics and parallel computing.</w:t>
       </w:r>
     </w:p>
     <w:p>
@@ -20950,8 +21905,9 @@
           <w:szCs w:val="24"/>
           <w:lang w:eastAsia="en-IE"/>
         </w:rPr>
-        <w:t xml:space="preserve"> the result of this process is what is viewed on the screen.</w:t>
-      </w:r>
+        <w:t xml:space="preserve"> the result of this process is what is viewed on the </w:t>
+      </w:r>
+      <w:proofErr w:type="spellStart"/>
       <w:r>
         <w:rPr>
           <w:rFonts w:eastAsia="Times New Roman" w:cs="Tahoma"/>
@@ -20960,7 +21916,7 @@
           <w:szCs w:val="24"/>
           <w:lang w:eastAsia="en-IE"/>
         </w:rPr>
-        <w:t xml:space="preserve">This transformation </w:t>
+        <w:t>screen.</w:t>
       </w:r>
       <w:r>
         <w:rPr>
@@ -20970,8 +21926,9 @@
           <w:szCs w:val="24"/>
           <w:lang w:eastAsia="en-IE"/>
         </w:rPr>
-        <w:t xml:space="preserve">is achieved using either </w:t>
-      </w:r>
+        <w:t>This</w:t>
+      </w:r>
+      <w:proofErr w:type="spellEnd"/>
       <w:r>
         <w:rPr>
           <w:rFonts w:eastAsia="Times New Roman" w:cs="Tahoma"/>
@@ -20980,7 +21937,7 @@
           <w:szCs w:val="24"/>
           <w:lang w:eastAsia="en-IE"/>
         </w:rPr>
-        <w:t>an</w:t>
+        <w:t xml:space="preserve"> transformation </w:t>
       </w:r>
       <w:r>
         <w:rPr>
@@ -20990,7 +21947,7 @@
           <w:szCs w:val="24"/>
           <w:lang w:eastAsia="en-IE"/>
         </w:rPr>
-        <w:t xml:space="preserve"> o</w:t>
+        <w:t xml:space="preserve">is achieved using either </w:t>
       </w:r>
       <w:r>
         <w:rPr>
@@ -21000,7 +21957,7 @@
           <w:szCs w:val="24"/>
           <w:lang w:eastAsia="en-IE"/>
         </w:rPr>
-        <w:t>rthographic projection</w:t>
+        <w:t>an</w:t>
       </w:r>
       <w:r>
         <w:rPr>
@@ -21010,7 +21967,7 @@
           <w:szCs w:val="24"/>
           <w:lang w:eastAsia="en-IE"/>
         </w:rPr>
-        <w:t xml:space="preserve"> or p</w:t>
+        <w:t xml:space="preserve"> o</w:t>
       </w:r>
       <w:r>
         <w:rPr>
@@ -21020,7 +21977,7 @@
           <w:szCs w:val="24"/>
           <w:lang w:eastAsia="en-IE"/>
         </w:rPr>
-        <w:t>erspective projection</w:t>
+        <w:t>rthographic projection</w:t>
       </w:r>
       <w:r>
         <w:rPr>
@@ -21030,7 +21987,7 @@
           <w:szCs w:val="24"/>
           <w:lang w:eastAsia="en-IE"/>
         </w:rPr>
-        <w:t xml:space="preserve"> </w:t>
+        <w:t xml:space="preserve"> or p</w:t>
       </w:r>
       <w:r>
         <w:rPr>
@@ -21040,6 +21997,26 @@
           <w:szCs w:val="24"/>
           <w:lang w:eastAsia="en-IE"/>
         </w:rPr>
+        <w:t>erspective projection</w:t>
+      </w:r>
+      <w:r>
+        <w:rPr>
+          <w:rFonts w:eastAsia="Times New Roman" w:cs="Tahoma"/>
+          <w:color w:val="000000"/>
+          <w:sz w:val="24"/>
+          <w:szCs w:val="24"/>
+          <w:lang w:eastAsia="en-IE"/>
+        </w:rPr>
+        <w:t xml:space="preserve"> </w:t>
+      </w:r>
+      <w:r>
+        <w:rPr>
+          <w:rFonts w:eastAsia="Times New Roman" w:cs="Tahoma"/>
+          <w:color w:val="000000"/>
+          <w:sz w:val="24"/>
+          <w:szCs w:val="24"/>
+          <w:lang w:eastAsia="en-IE"/>
+        </w:rPr>
         <w:lastRenderedPageBreak/>
         <w:t>w</w:t>
       </w:r>
@@ -21171,7 +22148,29 @@
           <w:szCs w:val="24"/>
           <w:lang w:eastAsia="en-IE"/>
         </w:rPr>
-        <w:t xml:space="preserve">Below is  an illustration of  perspective projection. </w:t>
+        <w:t xml:space="preserve">Below </w:t>
+      </w:r>
+      <w:proofErr w:type="gramStart"/>
+      <w:r>
+        <w:rPr>
+          <w:rFonts w:eastAsia="Times New Roman" w:cs="Tahoma"/>
+          <w:color w:val="000000"/>
+          <w:sz w:val="24"/>
+          <w:szCs w:val="24"/>
+          <w:lang w:eastAsia="en-IE"/>
+        </w:rPr>
+        <w:t>is  an</w:t>
+      </w:r>
+      <w:proofErr w:type="gramEnd"/>
+      <w:r>
+        <w:rPr>
+          <w:rFonts w:eastAsia="Times New Roman" w:cs="Tahoma"/>
+          <w:color w:val="000000"/>
+          <w:sz w:val="24"/>
+          <w:szCs w:val="24"/>
+          <w:lang w:eastAsia="en-IE"/>
+        </w:rPr>
+        <w:t xml:space="preserve"> illustration of  perspective projection. </w:t>
       </w:r>
     </w:p>
     <w:p>
@@ -21306,6 +22305,8 @@
           <w:lang w:eastAsia="en-IE"/>
         </w:rPr>
       </w:pPr>
+      <w:proofErr w:type="spellStart"/>
+      <w:proofErr w:type="gramStart"/>
       <w:r>
         <w:rPr>
           <w:rFonts w:eastAsia="Times New Roman" w:cs="Times New Roman"/>
@@ -21316,7 +22317,73 @@
           <w:szCs w:val="24"/>
           <w:lang w:eastAsia="en-IE"/>
         </w:rPr>
-        <w:t>gluPerspective(fovy, aspectratio, near, far)</w:t>
+        <w:t>gluPerspective</w:t>
+      </w:r>
+      <w:proofErr w:type="spellEnd"/>
+      <w:r>
+        <w:rPr>
+          <w:rFonts w:eastAsia="Times New Roman" w:cs="Times New Roman"/>
+          <w:b/>
+          <w:bCs/>
+          <w:color w:val="000000"/>
+          <w:sz w:val="24"/>
+          <w:szCs w:val="24"/>
+          <w:lang w:eastAsia="en-IE"/>
+        </w:rPr>
+        <w:t>(</w:t>
+      </w:r>
+      <w:proofErr w:type="spellStart"/>
+      <w:proofErr w:type="gramEnd"/>
+      <w:r>
+        <w:rPr>
+          <w:rFonts w:eastAsia="Times New Roman" w:cs="Times New Roman"/>
+          <w:b/>
+          <w:bCs/>
+          <w:color w:val="000000"/>
+          <w:sz w:val="24"/>
+          <w:szCs w:val="24"/>
+          <w:lang w:eastAsia="en-IE"/>
+        </w:rPr>
+        <w:t>fovy</w:t>
+      </w:r>
+      <w:proofErr w:type="spellEnd"/>
+      <w:r>
+        <w:rPr>
+          <w:rFonts w:eastAsia="Times New Roman" w:cs="Times New Roman"/>
+          <w:b/>
+          <w:bCs/>
+          <w:color w:val="000000"/>
+          <w:sz w:val="24"/>
+          <w:szCs w:val="24"/>
+          <w:lang w:eastAsia="en-IE"/>
+        </w:rPr>
+        <w:t xml:space="preserve">, </w:t>
+      </w:r>
+      <w:proofErr w:type="spellStart"/>
+      <w:r>
+        <w:rPr>
+          <w:rFonts w:eastAsia="Times New Roman" w:cs="Times New Roman"/>
+          <w:b/>
+          <w:bCs/>
+          <w:color w:val="000000"/>
+          <w:sz w:val="24"/>
+          <w:szCs w:val="24"/>
+          <w:lang w:eastAsia="en-IE"/>
+        </w:rPr>
+        <w:t>aspectratio</w:t>
+      </w:r>
+      <w:proofErr w:type="spellEnd"/>
+      <w:r>
+        <w:rPr>
+          <w:rFonts w:eastAsia="Times New Roman" w:cs="Times New Roman"/>
+          <w:b/>
+          <w:bCs/>
+          <w:color w:val="000000"/>
+          <w:sz w:val="24"/>
+          <w:szCs w:val="24"/>
+          <w:lang w:eastAsia="en-IE"/>
+        </w:rPr>
+        <w:t>, near, far)</w:t>
       </w:r>
       <w:r>
         <w:rPr>
@@ -21348,6 +22415,8 @@
           <w:lang w:eastAsia="en-IE"/>
         </w:rPr>
       </w:pPr>
+      <w:proofErr w:type="spellStart"/>
+      <w:proofErr w:type="gramStart"/>
       <w:r>
         <w:rPr>
           <w:rFonts w:eastAsia="Times New Roman" w:cs="Times New Roman"/>
@@ -21360,6 +22429,8 @@
         </w:rPr>
         <w:t>fovy</w:t>
       </w:r>
+      <w:proofErr w:type="spellEnd"/>
+      <w:proofErr w:type="gramEnd"/>
       <w:r>
         <w:rPr>
           <w:rFonts w:eastAsia="Times New Roman" w:cs="Times New Roman"/>
@@ -24503,22 +25574,48 @@
           <w:sz w:val="24"/>
           <w:szCs w:val="24"/>
         </w:rPr>
-        <w:t>this was ref</w:t>
-      </w:r>
-      <w:r>
-        <w:rPr>
-          <w:sz w:val="24"/>
-          <w:szCs w:val="24"/>
-        </w:rPr>
-        <w:t xml:space="preserve">ered to as immediate mode or the Begin/End paradigm. It consisted of </w:t>
-      </w:r>
+        <w:t xml:space="preserve">this was </w:t>
+      </w:r>
+      <w:proofErr w:type="spellStart"/>
+      <w:r>
+        <w:rPr>
+          <w:sz w:val="24"/>
+          <w:szCs w:val="24"/>
+        </w:rPr>
+        <w:t>ref</w:t>
+      </w:r>
+      <w:r>
+        <w:rPr>
+          <w:sz w:val="24"/>
+          <w:szCs w:val="24"/>
+        </w:rPr>
+        <w:t>ered</w:t>
+      </w:r>
+      <w:proofErr w:type="spellEnd"/>
+      <w:r>
+        <w:rPr>
+          <w:sz w:val="24"/>
+          <w:szCs w:val="24"/>
+        </w:rPr>
+        <w:t xml:space="preserve"> to as immediate mode or the Begin/End paradigm. It consisted of </w:t>
+      </w:r>
+      <w:proofErr w:type="gramStart"/>
       <w:r>
         <w:rPr>
           <w:i/>
           <w:sz w:val="24"/>
           <w:szCs w:val="24"/>
         </w:rPr>
-        <w:t>glBegin()</w:t>
+        <w:t>glBegin(</w:t>
+      </w:r>
+      <w:proofErr w:type="gramEnd"/>
+      <w:r>
+        <w:rPr>
+          <w:i/>
+          <w:sz w:val="24"/>
+          <w:szCs w:val="24"/>
+        </w:rPr>
+        <w:t>)</w:t>
       </w:r>
       <w:r>
         <w:rPr>
@@ -24542,13 +25639,23 @@
         </w:rPr>
         <w:t xml:space="preserve"> commands in order to display primitives to the screen.  Within the </w:t>
       </w:r>
+      <w:proofErr w:type="gramStart"/>
       <w:r>
         <w:rPr>
           <w:i/>
           <w:sz w:val="24"/>
           <w:szCs w:val="24"/>
         </w:rPr>
-        <w:t>glBegin()</w:t>
+        <w:t>glBegin(</w:t>
+      </w:r>
+      <w:proofErr w:type="gramEnd"/>
+      <w:r>
+        <w:rPr>
+          <w:i/>
+          <w:sz w:val="24"/>
+          <w:szCs w:val="24"/>
+        </w:rPr>
+        <w:t>)</w:t>
       </w:r>
       <w:r>
         <w:rPr>
@@ -24594,13 +25701,23 @@
         </w:rPr>
         <w:t xml:space="preserve"> drawn, using the </w:t>
       </w:r>
+      <w:proofErr w:type="spellStart"/>
       <w:r>
         <w:rPr>
           <w:i/>
           <w:sz w:val="24"/>
           <w:szCs w:val="24"/>
         </w:rPr>
-        <w:t>glVertex()</w:t>
+        <w:t>glVertex</w:t>
+      </w:r>
+      <w:proofErr w:type="spellEnd"/>
+      <w:r>
+        <w:rPr>
+          <w:i/>
+          <w:sz w:val="24"/>
+          <w:szCs w:val="24"/>
+        </w:rPr>
+        <w:t>()</w:t>
       </w:r>
       <w:r>
         <w:rPr>
@@ -24609,13 +25726,23 @@
         </w:rPr>
         <w:t xml:space="preserve">  and </w:t>
       </w:r>
+      <w:proofErr w:type="spellStart"/>
       <w:r>
         <w:rPr>
           <w:i/>
           <w:sz w:val="24"/>
           <w:szCs w:val="24"/>
         </w:rPr>
-        <w:t>glDrawArray()</w:t>
+        <w:t>glDrawArray</w:t>
+      </w:r>
+      <w:proofErr w:type="spellEnd"/>
+      <w:r>
+        <w:rPr>
+          <w:i/>
+          <w:sz w:val="24"/>
+          <w:szCs w:val="24"/>
+        </w:rPr>
+        <w:t>()</w:t>
       </w:r>
       <w:r>
         <w:rPr>
@@ -24635,6 +25762,7 @@
           <w:lang w:eastAsia="en-IE"/>
         </w:rPr>
       </w:pPr>
+      <w:proofErr w:type="gramStart"/>
       <w:r>
         <w:rPr>
           <w:rFonts w:eastAsia="Times New Roman" w:cs="Courier New"/>
@@ -24642,7 +25770,17 @@
           <w:szCs w:val="24"/>
           <w:lang w:eastAsia="en-IE"/>
         </w:rPr>
-        <w:t>glBegin(GL_TRIANGLES);                     </w:t>
+        <w:t>glBegin(</w:t>
+      </w:r>
+      <w:proofErr w:type="gramEnd"/>
+      <w:r>
+        <w:rPr>
+          <w:rFonts w:eastAsia="Times New Roman" w:cs="Courier New"/>
+          <w:sz w:val="24"/>
+          <w:szCs w:val="24"/>
+          <w:lang w:eastAsia="en-IE"/>
+        </w:rPr>
+        <w:t>GL_TRIANGLES);                     </w:t>
       </w:r>
     </w:p>
     <w:p>
@@ -24662,7 +25800,27 @@
           <w:szCs w:val="24"/>
           <w:lang w:eastAsia="en-IE"/>
         </w:rPr>
-        <w:t>    glVertex3f( 0.0f, 1.0f, 0.0f);             </w:t>
+        <w:t>    </w:t>
+      </w:r>
+      <w:proofErr w:type="gramStart"/>
+      <w:r>
+        <w:rPr>
+          <w:rFonts w:eastAsia="Times New Roman" w:cs="Courier New"/>
+          <w:sz w:val="24"/>
+          <w:szCs w:val="24"/>
+          <w:lang w:eastAsia="en-IE"/>
+        </w:rPr>
+        <w:t>glVertex3f(</w:t>
+      </w:r>
+      <w:proofErr w:type="gramEnd"/>
+      <w:r>
+        <w:rPr>
+          <w:rFonts w:eastAsia="Times New Roman" w:cs="Courier New"/>
+          <w:sz w:val="24"/>
+          <w:szCs w:val="24"/>
+          <w:lang w:eastAsia="en-IE"/>
+        </w:rPr>
+        <w:t xml:space="preserve"> 0.0f, 1.0f, 0.0f);             </w:t>
       </w:r>
     </w:p>
     <w:p>
@@ -24682,7 +25840,27 @@
           <w:szCs w:val="24"/>
           <w:lang w:eastAsia="en-IE"/>
         </w:rPr>
-        <w:t>    glVertex3f(-1.0f,-1.0f, 0.0f);             </w:t>
+        <w:t>    </w:t>
+      </w:r>
+      <w:proofErr w:type="gramStart"/>
+      <w:r>
+        <w:rPr>
+          <w:rFonts w:eastAsia="Times New Roman" w:cs="Courier New"/>
+          <w:sz w:val="24"/>
+          <w:szCs w:val="24"/>
+          <w:lang w:eastAsia="en-IE"/>
+        </w:rPr>
+        <w:t>glVertex3f(</w:t>
+      </w:r>
+      <w:proofErr w:type="gramEnd"/>
+      <w:r>
+        <w:rPr>
+          <w:rFonts w:eastAsia="Times New Roman" w:cs="Courier New"/>
+          <w:sz w:val="24"/>
+          <w:szCs w:val="24"/>
+          <w:lang w:eastAsia="en-IE"/>
+        </w:rPr>
+        <w:t>-1.0f,-1.0f, 0.0f);             </w:t>
       </w:r>
     </w:p>
     <w:p>
@@ -24702,7 +25880,27 @@
           <w:szCs w:val="24"/>
           <w:lang w:eastAsia="en-IE"/>
         </w:rPr>
-        <w:t>    glVertex3f( 1.0f,-1.0f, 0.0f);              </w:t>
+        <w:t>    </w:t>
+      </w:r>
+      <w:proofErr w:type="gramStart"/>
+      <w:r>
+        <w:rPr>
+          <w:rFonts w:eastAsia="Times New Roman" w:cs="Courier New"/>
+          <w:sz w:val="24"/>
+          <w:szCs w:val="24"/>
+          <w:lang w:eastAsia="en-IE"/>
+        </w:rPr>
+        <w:t>glVertex3f(</w:t>
+      </w:r>
+      <w:proofErr w:type="gramEnd"/>
+      <w:r>
+        <w:rPr>
+          <w:rFonts w:eastAsia="Times New Roman" w:cs="Courier New"/>
+          <w:sz w:val="24"/>
+          <w:szCs w:val="24"/>
+          <w:lang w:eastAsia="en-IE"/>
+        </w:rPr>
+        <w:t xml:space="preserve"> 1.0f,-1.0f, 0.0f);              </w:t>
       </w:r>
     </w:p>
     <w:p>
@@ -24715,6 +25913,7 @@
           <w:lang w:eastAsia="en-IE"/>
         </w:rPr>
       </w:pPr>
+      <w:proofErr w:type="gramStart"/>
       <w:r>
         <w:rPr>
           <w:rFonts w:eastAsia="Times New Roman" w:cs="Courier New"/>
@@ -24722,7 +25921,17 @@
           <w:szCs w:val="24"/>
           <w:lang w:eastAsia="en-IE"/>
         </w:rPr>
-        <w:t>glEnd(); </w:t>
+        <w:t>glEnd(</w:t>
+      </w:r>
+      <w:proofErr w:type="gramEnd"/>
+      <w:r>
+        <w:rPr>
+          <w:rFonts w:eastAsia="Times New Roman" w:cs="Courier New"/>
+          <w:sz w:val="24"/>
+          <w:szCs w:val="24"/>
+          <w:lang w:eastAsia="en-IE"/>
+        </w:rPr>
+        <w:t>); </w:t>
       </w:r>
     </w:p>
     <w:p>
@@ -24770,13 +25979,23 @@
         </w:rPr>
         <w:t xml:space="preserve">Immediate mode is obsolete because, the graphics card connects to the program flow. The driver doesn’t inform the GPU to begin rendering before the </w:t>
       </w:r>
+      <w:proofErr w:type="gramStart"/>
       <w:r>
         <w:rPr>
           <w:i/>
           <w:sz w:val="24"/>
           <w:szCs w:val="24"/>
         </w:rPr>
-        <w:t>glEnd()</w:t>
+        <w:t>glEnd(</w:t>
+      </w:r>
+      <w:proofErr w:type="gramEnd"/>
+      <w:r>
+        <w:rPr>
+          <w:i/>
+          <w:sz w:val="24"/>
+          <w:szCs w:val="24"/>
+        </w:rPr>
+        <w:t>)</w:t>
       </w:r>
       <w:r>
         <w:rPr>
@@ -24799,13 +26018,23 @@
         </w:rPr>
         <w:t xml:space="preserve">Due to advances in hardware technology, </w:t>
       </w:r>
+      <w:proofErr w:type="gramStart"/>
       <w:r>
         <w:rPr>
           <w:i/>
           <w:sz w:val="24"/>
           <w:szCs w:val="24"/>
         </w:rPr>
-        <w:t>glBegin()</w:t>
+        <w:t>glBegin(</w:t>
+      </w:r>
+      <w:proofErr w:type="gramEnd"/>
+      <w:r>
+        <w:rPr>
+          <w:i/>
+          <w:sz w:val="24"/>
+          <w:szCs w:val="24"/>
+        </w:rPr>
+        <w:t>)</w:t>
       </w:r>
       <w:r>
         <w:rPr>
@@ -24995,6 +26224,7 @@
           <w:szCs w:val="24"/>
         </w:rPr>
       </w:pPr>
+      <w:proofErr w:type="spellStart"/>
       <w:r>
         <w:rPr>
           <w:b/>
@@ -25004,6 +26234,7 @@
         </w:rPr>
         <w:t>gl</w:t>
       </w:r>
+      <w:proofErr w:type="spellEnd"/>
       <w:r>
         <w:rPr>
           <w:sz w:val="24"/>
@@ -25096,7 +26327,23 @@
           <w:sz w:val="24"/>
           <w:szCs w:val="24"/>
         </w:rPr>
-        <w:t xml:space="preserve"> letter represent the type (d: double, f: float, ub: unsigned byte)</w:t>
+        <w:t xml:space="preserve"> letter represent the type (d: double, f: float, </w:t>
+      </w:r>
+      <w:proofErr w:type="spellStart"/>
+      <w:r>
+        <w:rPr>
+          <w:sz w:val="24"/>
+          <w:szCs w:val="24"/>
+        </w:rPr>
+        <w:t>ub</w:t>
+      </w:r>
+      <w:proofErr w:type="spellEnd"/>
+      <w:r>
+        <w:rPr>
+          <w:sz w:val="24"/>
+          <w:szCs w:val="24"/>
+        </w:rPr>
+        <w:t>: unsigned byte)</w:t>
       </w:r>
     </w:p>
     <w:p>
@@ -26220,7 +27467,23 @@
           <w:sz w:val="24"/>
           <w:szCs w:val="24"/>
         </w:rPr>
-        <w:t xml:space="preserve">ARB of the Khronos group. While </w:t>
+        <w:t xml:space="preserve">ARB of the </w:t>
+      </w:r>
+      <w:proofErr w:type="spellStart"/>
+      <w:r>
+        <w:rPr>
+          <w:sz w:val="24"/>
+          <w:szCs w:val="24"/>
+        </w:rPr>
+        <w:t>Khronos</w:t>
+      </w:r>
+      <w:proofErr w:type="spellEnd"/>
+      <w:r>
+        <w:rPr>
+          <w:sz w:val="24"/>
+          <w:szCs w:val="24"/>
+        </w:rPr>
+        <w:t xml:space="preserve"> group. While </w:t>
       </w:r>
       <w:r>
         <w:rPr>
@@ -27014,31 +28277,59 @@
         <w:rPr>
           <w:lang w:val="en-US"/>
         </w:rPr>
-        <w:t>It has been adapted to remove redundant calls and functionality.</w:t>
-      </w:r>
+        <w:t xml:space="preserve">It has been adapted to remove redundant calls and </w:t>
+      </w:r>
+      <w:proofErr w:type="spellStart"/>
       <w:r>
         <w:rPr>
           <w:lang w:val="en-US"/>
         </w:rPr>
-        <w:t>New features added for embedded systems.</w:t>
+        <w:t>functionality.</w:t>
       </w:r>
       <w:r>
         <w:rPr>
           <w:lang w:val="en-US"/>
         </w:rPr>
+        <w:t>New</w:t>
+      </w:r>
+      <w:proofErr w:type="spellEnd"/>
+      <w:r>
+        <w:rPr>
+          <w:lang w:val="en-US"/>
+        </w:rPr>
+        <w:t xml:space="preserve"> features added for embedded systems.</w:t>
+      </w:r>
+      <w:r>
+        <w:rPr>
+          <w:lang w:val="en-US"/>
+        </w:rPr>
         <w:t xml:space="preserve"> </w:t>
       </w:r>
       <w:r>
         <w:rPr>
           <w:lang w:val="en-US"/>
         </w:rPr>
-        <w:t>It is best API for 3D handheld games.</w:t>
-      </w:r>
+        <w:t xml:space="preserve">It is best API for 3D handheld </w:t>
+      </w:r>
+      <w:proofErr w:type="spellStart"/>
       <w:r>
         <w:rPr>
           <w:lang w:val="en-US"/>
         </w:rPr>
-        <w:t>Based on OpenGL 3.1</w:t>
+        <w:t>games.</w:t>
+      </w:r>
+      <w:r>
+        <w:rPr>
+          <w:lang w:val="en-US"/>
+        </w:rPr>
+        <w:t>Based</w:t>
+      </w:r>
+      <w:proofErr w:type="spellEnd"/>
+      <w:r>
+        <w:rPr>
+          <w:lang w:val="en-US"/>
+        </w:rPr>
+        <w:t xml:space="preserve"> on OpenGL 3.1</w:t>
       </w:r>
     </w:p>
     <w:p>
@@ -28307,14 +29598,29 @@
         <w:rPr>
           <w:rFonts w:asciiTheme="minorHAnsi" w:hAnsiTheme="minorHAnsi"/>
         </w:rPr>
-        <w:t xml:space="preserve">SDL (Simple Direct Media Layer) </w:t>
+        <w:t>SDL (Simple Direct Media Layer</w:t>
+      </w:r>
+      <w:proofErr w:type="gramStart"/>
+      <w:r>
+        <w:rPr>
+          <w:rFonts w:asciiTheme="minorHAnsi" w:hAnsiTheme="minorHAnsi"/>
+        </w:rPr>
+        <w:t xml:space="preserve">) </w:t>
       </w:r>
       <w:r>
         <w:rPr>
           <w:rFonts w:asciiTheme="minorHAnsi" w:hAnsiTheme="minorHAnsi" w:cs="Arial"/>
           <w:color w:val="111111"/>
         </w:rPr>
-        <w:t>, i</w:t>
+        <w:t>,</w:t>
+      </w:r>
+      <w:proofErr w:type="gramEnd"/>
+      <w:r>
+        <w:rPr>
+          <w:rFonts w:asciiTheme="minorHAnsi" w:hAnsiTheme="minorHAnsi" w:cs="Arial"/>
+          <w:color w:val="111111"/>
+        </w:rPr>
+        <w:t xml:space="preserve"> i</w:t>
       </w:r>
       <w:r>
         <w:rPr>
@@ -28926,19 +30232,44 @@
         </w:rPr>
         <w:t xml:space="preserve">by </w:t>
       </w:r>
-      <w:r>
-        <w:rPr>
-          <w:sz w:val="24"/>
-          <w:szCs w:val="24"/>
-        </w:rPr>
-        <w:t>Vlasimir Vukic</w:t>
-      </w:r>
-      <w:r>
-        <w:rPr>
-          <w:sz w:val="24"/>
-          <w:szCs w:val="24"/>
-        </w:rPr>
-        <w:t xml:space="preserve">evic while working at Mozilla. </w:t>
+      <w:proofErr w:type="spellStart"/>
+      <w:r>
+        <w:rPr>
+          <w:sz w:val="24"/>
+          <w:szCs w:val="24"/>
+        </w:rPr>
+        <w:t>Vlasimir</w:t>
+      </w:r>
+      <w:proofErr w:type="spellEnd"/>
+      <w:r>
+        <w:rPr>
+          <w:sz w:val="24"/>
+          <w:szCs w:val="24"/>
+        </w:rPr>
+        <w:t xml:space="preserve"> </w:t>
+      </w:r>
+      <w:proofErr w:type="spellStart"/>
+      <w:r>
+        <w:rPr>
+          <w:sz w:val="24"/>
+          <w:szCs w:val="24"/>
+        </w:rPr>
+        <w:t>Vukic</w:t>
+      </w:r>
+      <w:r>
+        <w:rPr>
+          <w:sz w:val="24"/>
+          <w:szCs w:val="24"/>
+        </w:rPr>
+        <w:t>evic</w:t>
+      </w:r>
+      <w:proofErr w:type="spellEnd"/>
+      <w:r>
+        <w:rPr>
+          <w:sz w:val="24"/>
+          <w:szCs w:val="24"/>
+        </w:rPr>
+        <w:t xml:space="preserve"> while working at Mozilla. </w:t>
       </w:r>
       <w:r>
         <w:rPr>
@@ -29010,7 +30341,23 @@
           <w:sz w:val="24"/>
           <w:szCs w:val="24"/>
         </w:rPr>
-        <w:t xml:space="preserve">The WebGLRenderingContext </w:t>
+        <w:t xml:space="preserve">The </w:t>
+      </w:r>
+      <w:proofErr w:type="spellStart"/>
+      <w:r>
+        <w:rPr>
+          <w:sz w:val="24"/>
+          <w:szCs w:val="24"/>
+        </w:rPr>
+        <w:t>WebGLRenderingContext</w:t>
+      </w:r>
+      <w:proofErr w:type="spellEnd"/>
+      <w:r>
+        <w:rPr>
+          <w:sz w:val="24"/>
+          <w:szCs w:val="24"/>
+        </w:rPr>
+        <w:t xml:space="preserve"> </w:t>
       </w:r>
       <w:r>
         <w:rPr>
@@ -29101,6 +30448,7 @@
                 <w:lang w:eastAsia="en-IE"/>
               </w:rPr>
             </w:pPr>
+            <w:proofErr w:type="spellStart"/>
             <w:r>
               <w:rPr>
                 <w:rFonts w:ascii="Courier New" w:eastAsia="Times New Roman" w:hAnsi="Courier New" w:cs="Courier New"/>
@@ -29113,6 +30461,7 @@
               </w:rPr>
               <w:t>var</w:t>
             </w:r>
+            <w:proofErr w:type="spellEnd"/>
             <w:r>
               <w:rPr>
                 <w:rFonts w:ascii="Courier New" w:eastAsia="Times New Roman" w:hAnsi="Courier New" w:cs="Courier New"/>
@@ -29120,8 +30469,19 @@
                 <w:szCs w:val="20"/>
                 <w:lang w:eastAsia="en-IE"/>
               </w:rPr>
-              <w:t xml:space="preserve"> gl</w:t>
-            </w:r>
+              <w:t xml:space="preserve"> </w:t>
+            </w:r>
+            <w:proofErr w:type="spellStart"/>
+            <w:r>
+              <w:rPr>
+                <w:rFonts w:ascii="Courier New" w:eastAsia="Times New Roman" w:hAnsi="Courier New" w:cs="Courier New"/>
+                <w:sz w:val="20"/>
+                <w:szCs w:val="20"/>
+                <w:lang w:eastAsia="en-IE"/>
+              </w:rPr>
+              <w:t>gl</w:t>
+            </w:r>
+            <w:proofErr w:type="spellEnd"/>
             <w:r>
               <w:rPr>
                 <w:rFonts w:ascii="Courier New" w:eastAsia="Times New Roman" w:hAnsi="Courier New" w:cs="Courier New"/>
@@ -29230,7 +30590,27 @@
                 <w:szCs w:val="20"/>
                 <w:lang w:eastAsia="en-IE"/>
               </w:rPr>
-              <w:t xml:space="preserve">  gl </w:t>
+              <w:t xml:space="preserve">  </w:t>
+            </w:r>
+            <w:proofErr w:type="spellStart"/>
+            <w:r>
+              <w:rPr>
+                <w:rFonts w:ascii="Courier New" w:eastAsia="Times New Roman" w:hAnsi="Courier New" w:cs="Courier New"/>
+                <w:sz w:val="20"/>
+                <w:szCs w:val="20"/>
+                <w:lang w:eastAsia="en-IE"/>
+              </w:rPr>
+              <w:t>gl</w:t>
+            </w:r>
+            <w:proofErr w:type="spellEnd"/>
+            <w:r>
+              <w:rPr>
+                <w:rFonts w:ascii="Courier New" w:eastAsia="Times New Roman" w:hAnsi="Courier New" w:cs="Courier New"/>
+                <w:sz w:val="20"/>
+                <w:szCs w:val="20"/>
+                <w:lang w:eastAsia="en-IE"/>
+              </w:rPr>
+              <w:t xml:space="preserve"> </w:t>
             </w:r>
             <w:r>
               <w:rPr>
@@ -29249,7 +30629,17 @@
                 <w:szCs w:val="20"/>
                 <w:lang w:eastAsia="en-IE"/>
               </w:rPr>
-              <w:t xml:space="preserve"> canvas.</w:t>
+              <w:t xml:space="preserve"> </w:t>
+            </w:r>
+            <w:proofErr w:type="spellStart"/>
+            <w:r>
+              <w:rPr>
+                <w:rFonts w:ascii="Courier New" w:eastAsia="Times New Roman" w:hAnsi="Courier New" w:cs="Courier New"/>
+                <w:sz w:val="20"/>
+                <w:szCs w:val="20"/>
+                <w:lang w:eastAsia="en-IE"/>
+              </w:rPr>
+              <w:t>canvas.</w:t>
             </w:r>
             <w:r>
               <w:rPr>
@@ -29261,6 +30651,7 @@
               </w:rPr>
               <w:t>getContext</w:t>
             </w:r>
+            <w:proofErr w:type="spellEnd"/>
             <w:r>
               <w:rPr>
                 <w:rFonts w:ascii="Courier New" w:eastAsia="Times New Roman" w:hAnsi="Courier New" w:cs="Courier New"/>
@@ -29279,7 +30670,29 @@
                 <w:szCs w:val="20"/>
                 <w:lang w:eastAsia="en-IE"/>
               </w:rPr>
-              <w:t>"experimental-webgl"</w:t>
+              <w:t>"experimental-</w:t>
+            </w:r>
+            <w:proofErr w:type="spellStart"/>
+            <w:r>
+              <w:rPr>
+                <w:rFonts w:ascii="Courier New" w:eastAsia="Times New Roman" w:hAnsi="Courier New" w:cs="Courier New"/>
+                <w:color w:val="3366CC"/>
+                <w:sz w:val="20"/>
+                <w:szCs w:val="20"/>
+                <w:lang w:eastAsia="en-IE"/>
+              </w:rPr>
+              <w:t>webgl</w:t>
+            </w:r>
+            <w:proofErr w:type="spellEnd"/>
+            <w:r>
+              <w:rPr>
+                <w:rFonts w:ascii="Courier New" w:eastAsia="Times New Roman" w:hAnsi="Courier New" w:cs="Courier New"/>
+                <w:color w:val="3366CC"/>
+                <w:sz w:val="20"/>
+                <w:szCs w:val="20"/>
+                <w:lang w:eastAsia="en-IE"/>
+              </w:rPr>
+              <w:t>"</w:t>
             </w:r>
             <w:r>
               <w:rPr>
@@ -29466,7 +30879,23 @@
           <w:sz w:val="24"/>
           <w:szCs w:val="24"/>
         </w:rPr>
-        <w:t xml:space="preserve"> is created a rectangle with origin at (0,0) and</w:t>
+        <w:t xml:space="preserve"> is created a rectangle with origin at (0</w:t>
+      </w:r>
+      <w:proofErr w:type="gramStart"/>
+      <w:r>
+        <w:rPr>
+          <w:sz w:val="24"/>
+          <w:szCs w:val="24"/>
+        </w:rPr>
+        <w:t>,0</w:t>
+      </w:r>
+      <w:proofErr w:type="gramEnd"/>
+      <w:r>
+        <w:rPr>
+          <w:sz w:val="24"/>
+          <w:szCs w:val="24"/>
+        </w:rPr>
+        <w:t>) and</w:t>
       </w:r>
       <w:r>
         <w:rPr>
@@ -29482,6 +30911,7 @@
         </w:rPr>
         <w:t xml:space="preserve">its height and width corresponds to </w:t>
       </w:r>
+      <w:proofErr w:type="spellStart"/>
       <w:r>
         <w:rPr>
           <w:i/>
@@ -29496,8 +30926,27 @@
           <w:sz w:val="24"/>
           <w:szCs w:val="24"/>
         </w:rPr>
-        <w:t>th, context.drawingBufferHeight</w:t>
-      </w:r>
+        <w:t>th</w:t>
+      </w:r>
+      <w:proofErr w:type="spellEnd"/>
+      <w:r>
+        <w:rPr>
+          <w:i/>
+          <w:sz w:val="24"/>
+          <w:szCs w:val="24"/>
+        </w:rPr>
+        <w:t xml:space="preserve">, </w:t>
+      </w:r>
+      <w:proofErr w:type="spellStart"/>
+      <w:r>
+        <w:rPr>
+          <w:i/>
+          <w:sz w:val="24"/>
+          <w:szCs w:val="24"/>
+        </w:rPr>
+        <w:t>context.drawingBufferHeight</w:t>
+      </w:r>
+      <w:proofErr w:type="spellEnd"/>
       <w:r>
         <w:rPr>
           <w:sz w:val="24"/>
@@ -29518,13 +30967,59 @@
           <w:szCs w:val="24"/>
         </w:rPr>
       </w:pPr>
+      <w:proofErr w:type="gramStart"/>
       <w:r>
         <w:rPr>
           <w:rFonts w:cs="UbuntuMono-Regular"/>
           <w:sz w:val="24"/>
           <w:szCs w:val="24"/>
         </w:rPr>
-        <w:t>function initViewport(gl, canvas)</w:t>
+        <w:t>function</w:t>
+      </w:r>
+      <w:proofErr w:type="gramEnd"/>
+      <w:r>
+        <w:rPr>
+          <w:rFonts w:cs="UbuntuMono-Regular"/>
+          <w:sz w:val="24"/>
+          <w:szCs w:val="24"/>
+        </w:rPr>
+        <w:t xml:space="preserve"> </w:t>
+      </w:r>
+      <w:proofErr w:type="spellStart"/>
+      <w:r>
+        <w:rPr>
+          <w:rFonts w:cs="UbuntuMono-Regular"/>
+          <w:sz w:val="24"/>
+          <w:szCs w:val="24"/>
+        </w:rPr>
+        <w:t>initViewport</w:t>
+      </w:r>
+      <w:proofErr w:type="spellEnd"/>
+      <w:r>
+        <w:rPr>
+          <w:rFonts w:cs="UbuntuMono-Regular"/>
+          <w:sz w:val="24"/>
+          <w:szCs w:val="24"/>
+        </w:rPr>
+        <w:t>(</w:t>
+      </w:r>
+      <w:proofErr w:type="spellStart"/>
+      <w:r>
+        <w:rPr>
+          <w:rFonts w:cs="UbuntuMono-Regular"/>
+          <w:sz w:val="24"/>
+          <w:szCs w:val="24"/>
+        </w:rPr>
+        <w:t>gl</w:t>
+      </w:r>
+      <w:proofErr w:type="spellEnd"/>
+      <w:r>
+        <w:rPr>
+          <w:rFonts w:cs="UbuntuMono-Regular"/>
+          <w:sz w:val="24"/>
+          <w:szCs w:val="24"/>
+        </w:rPr>
+        <w:t>, canvas)</w:t>
       </w:r>
     </w:p>
     <w:p>
@@ -29560,13 +31055,69 @@
           <w:szCs w:val="24"/>
         </w:rPr>
       </w:pPr>
+      <w:proofErr w:type="spellStart"/>
+      <w:proofErr w:type="gramStart"/>
       <w:r>
         <w:rPr>
           <w:rFonts w:cs="UbuntuMono-Regular"/>
           <w:sz w:val="24"/>
           <w:szCs w:val="24"/>
         </w:rPr>
-        <w:t>gl.viewport(0, 0, canvas.width, canvas.height);</w:t>
+        <w:t>gl.viewport</w:t>
+      </w:r>
+      <w:proofErr w:type="spellEnd"/>
+      <w:r>
+        <w:rPr>
+          <w:rFonts w:cs="UbuntuMono-Regular"/>
+          <w:sz w:val="24"/>
+          <w:szCs w:val="24"/>
+        </w:rPr>
+        <w:t>(</w:t>
+      </w:r>
+      <w:proofErr w:type="gramEnd"/>
+      <w:r>
+        <w:rPr>
+          <w:rFonts w:cs="UbuntuMono-Regular"/>
+          <w:sz w:val="24"/>
+          <w:szCs w:val="24"/>
+        </w:rPr>
+        <w:t xml:space="preserve">0, 0, </w:t>
+      </w:r>
+      <w:proofErr w:type="spellStart"/>
+      <w:r>
+        <w:rPr>
+          <w:rFonts w:cs="UbuntuMono-Regular"/>
+          <w:sz w:val="24"/>
+          <w:szCs w:val="24"/>
+        </w:rPr>
+        <w:t>canvas.width</w:t>
+      </w:r>
+      <w:proofErr w:type="spellEnd"/>
+      <w:r>
+        <w:rPr>
+          <w:rFonts w:cs="UbuntuMono-Regular"/>
+          <w:sz w:val="24"/>
+          <w:szCs w:val="24"/>
+        </w:rPr>
+        <w:t xml:space="preserve">, </w:t>
+      </w:r>
+      <w:proofErr w:type="spellStart"/>
+      <w:r>
+        <w:rPr>
+          <w:rFonts w:cs="UbuntuMono-Regular"/>
+          <w:sz w:val="24"/>
+          <w:szCs w:val="24"/>
+        </w:rPr>
+        <w:t>canvas.height</w:t>
+      </w:r>
+      <w:proofErr w:type="spellEnd"/>
+      <w:r>
+        <w:rPr>
+          <w:rFonts w:cs="UbuntuMono-Regular"/>
+          <w:sz w:val="24"/>
+          <w:szCs w:val="24"/>
+        </w:rPr>
+        <w:t>);</w:t>
       </w:r>
     </w:p>
     <w:p>
@@ -29770,6 +31321,7 @@
           <w:id w:val="-969128443"/>
           <w:citation/>
         </w:sdtPr>
+        <w:sdtEndPr/>
         <w:sdtContent>
           <w:r>
             <w:rPr>
@@ -30012,12 +31564,19 @@
           <v:shape id="_x0000_i1027" type="#_x0000_t75" style="width:469.5pt;height:114.75pt" o:ole="">
             <v:imagedata r:id="rId53" o:title=""/>
           </v:shape>
-          <o:OLEObject Type="Embed" ProgID="Word.OpenDocumentText.12" ShapeID="_x0000_i1027" DrawAspect="Content" ObjectID="_1485261800" r:id="rId54"/>
+          <o:OLEObject Type="Embed" ProgID="Word.OpenDocumentText.12" ShapeID="_x0000_i1027" DrawAspect="Content" ObjectID="_1485262043" r:id="rId54"/>
         </w:object>
       </w:r>
-      <w:r>
-        <w:t>requestAnimationFrame()</w:t>
-      </w:r>
+      <w:proofErr w:type="spellStart"/>
+      <w:proofErr w:type="gramStart"/>
+      <w:r>
+        <w:t>requestAnimationFrame</w:t>
+      </w:r>
+      <w:proofErr w:type="spellEnd"/>
+      <w:r>
+        <w:t>()</w:t>
+      </w:r>
+      <w:proofErr w:type="gramEnd"/>
     </w:p>
     <w:p>
       <w:pPr>
@@ -30231,6 +31790,8 @@
         </w:rPr>
         <w:t xml:space="preserve">is used. The method </w:t>
       </w:r>
+      <w:proofErr w:type="spellStart"/>
+      <w:proofErr w:type="gramStart"/>
       <w:r>
         <w:rPr>
           <w:sz w:val="24"/>
@@ -30243,7 +31804,23 @@
           <w:sz w:val="24"/>
           <w:szCs w:val="24"/>
         </w:rPr>
-        <w:t>getContext()</w:t>
+        <w:t>getContext</w:t>
+      </w:r>
+      <w:proofErr w:type="spellEnd"/>
+      <w:r>
+        <w:rPr>
+          <w:sz w:val="24"/>
+          <w:szCs w:val="24"/>
+        </w:rPr>
+        <w:t>(</w:t>
+      </w:r>
+      <w:proofErr w:type="gramEnd"/>
+      <w:r>
+        <w:rPr>
+          <w:sz w:val="24"/>
+          <w:szCs w:val="24"/>
+        </w:rPr>
+        <w:t>)</w:t>
       </w:r>
       <w:r>
         <w:rPr>
@@ -30262,12 +31839,55 @@
           <w:szCs w:val="24"/>
         </w:rPr>
       </w:pPr>
-      <w:r>
-        <w:rPr>
-          <w:sz w:val="24"/>
-          <w:szCs w:val="24"/>
-        </w:rPr>
-        <w:t>Canvas.getContext(contextType, contextAttributes);</w:t>
+      <w:proofErr w:type="spellStart"/>
+      <w:proofErr w:type="gramStart"/>
+      <w:r>
+        <w:rPr>
+          <w:sz w:val="24"/>
+          <w:szCs w:val="24"/>
+        </w:rPr>
+        <w:t>Canvas.getContext</w:t>
+      </w:r>
+      <w:proofErr w:type="spellEnd"/>
+      <w:r>
+        <w:rPr>
+          <w:sz w:val="24"/>
+          <w:szCs w:val="24"/>
+        </w:rPr>
+        <w:t>(</w:t>
+      </w:r>
+      <w:proofErr w:type="spellStart"/>
+      <w:proofErr w:type="gramEnd"/>
+      <w:r>
+        <w:rPr>
+          <w:sz w:val="24"/>
+          <w:szCs w:val="24"/>
+        </w:rPr>
+        <w:t>contextType</w:t>
+      </w:r>
+      <w:proofErr w:type="spellEnd"/>
+      <w:r>
+        <w:rPr>
+          <w:sz w:val="24"/>
+          <w:szCs w:val="24"/>
+        </w:rPr>
+        <w:t xml:space="preserve">, </w:t>
+      </w:r>
+      <w:proofErr w:type="spellStart"/>
+      <w:r>
+        <w:rPr>
+          <w:sz w:val="24"/>
+          <w:szCs w:val="24"/>
+        </w:rPr>
+        <w:t>contextAttributes</w:t>
+      </w:r>
+      <w:proofErr w:type="spellEnd"/>
+      <w:r>
+        <w:rPr>
+          <w:sz w:val="24"/>
+          <w:szCs w:val="24"/>
+        </w:rPr>
+        <w:t>);</w:t>
       </w:r>
     </w:p>
     <w:p>
@@ -30283,7 +31903,39 @@
           <w:sz w:val="24"/>
           <w:szCs w:val="24"/>
         </w:rPr>
-        <w:t>Depending on the configuration of the browser the context will either be “experimental-webgl” or “webgl”.</w:t>
+        <w:t>Depending on the configuration of the browser the context will either be “experimental-</w:t>
+      </w:r>
+      <w:proofErr w:type="spellStart"/>
+      <w:r>
+        <w:rPr>
+          <w:sz w:val="24"/>
+          <w:szCs w:val="24"/>
+        </w:rPr>
+        <w:t>webgl</w:t>
+      </w:r>
+      <w:proofErr w:type="spellEnd"/>
+      <w:r>
+        <w:rPr>
+          <w:sz w:val="24"/>
+          <w:szCs w:val="24"/>
+        </w:rPr>
+        <w:t>” or “</w:t>
+      </w:r>
+      <w:proofErr w:type="spellStart"/>
+      <w:r>
+        <w:rPr>
+          <w:sz w:val="24"/>
+          <w:szCs w:val="24"/>
+        </w:rPr>
+        <w:t>webgl</w:t>
+      </w:r>
+      <w:proofErr w:type="spellEnd"/>
+      <w:r>
+        <w:rPr>
+          <w:sz w:val="24"/>
+          <w:szCs w:val="24"/>
+        </w:rPr>
+        <w:t>”.</w:t>
       </w:r>
       <w:r>
         <w:rPr>
@@ -30297,7 +31949,39 @@
           <w:sz w:val="24"/>
           <w:szCs w:val="24"/>
         </w:rPr>
-        <w:t>xperimental-webgl creates a WeGLRenderingContext object</w:t>
+        <w:t>xperimental-</w:t>
+      </w:r>
+      <w:proofErr w:type="spellStart"/>
+      <w:r>
+        <w:rPr>
+          <w:sz w:val="24"/>
+          <w:szCs w:val="24"/>
+        </w:rPr>
+        <w:t>webgl</w:t>
+      </w:r>
+      <w:proofErr w:type="spellEnd"/>
+      <w:r>
+        <w:rPr>
+          <w:sz w:val="24"/>
+          <w:szCs w:val="24"/>
+        </w:rPr>
+        <w:t xml:space="preserve"> creates a </w:t>
+      </w:r>
+      <w:proofErr w:type="spellStart"/>
+      <w:r>
+        <w:rPr>
+          <w:sz w:val="24"/>
+          <w:szCs w:val="24"/>
+        </w:rPr>
+        <w:t>WeGLRenderingContext</w:t>
+      </w:r>
+      <w:proofErr w:type="spellEnd"/>
+      <w:r>
+        <w:rPr>
+          <w:sz w:val="24"/>
+          <w:szCs w:val="24"/>
+        </w:rPr>
+        <w:t xml:space="preserve"> object</w:t>
       </w:r>
       <w:r>
         <w:rPr>
@@ -31695,6 +33379,7 @@
           <w:id w:val="1863398400"/>
           <w:citation/>
         </w:sdtPr>
+        <w:sdtEndPr/>
         <w:sdtContent>
           <w:r>
             <w:rPr>
@@ -31902,6 +33587,7 @@
           <w:id w:val="943277702"/>
           <w:citation/>
         </w:sdtPr>
+        <w:sdtEndPr/>
         <w:sdtContent>
           <w:r>
             <w:rPr>
@@ -32108,6 +33794,7 @@
           <w:id w:val="-967197846"/>
           <w:citation/>
         </w:sdtPr>
+        <w:sdtEndPr/>
         <w:sdtContent>
           <w:r>
             <w:rPr>
@@ -32262,6 +33949,7 @@
           <w:id w:val="-870836068"/>
           <w:citation/>
         </w:sdtPr>
+        <w:sdtEndPr/>
         <w:sdtContent>
           <w:r>
             <w:rPr>
@@ -32385,7 +34073,29 @@
           <w:szCs w:val="24"/>
           <w:shd w:val="clear" w:color="auto" w:fill="FFFFFF"/>
         </w:rPr>
-        <w:t xml:space="preserve">The LLVM bytecode is pre-complied </w:t>
+        <w:t xml:space="preserve">The LLVM </w:t>
+      </w:r>
+      <w:proofErr w:type="spellStart"/>
+      <w:r>
+        <w:rPr>
+          <w:rFonts w:cs="Helvetica"/>
+          <w:color w:val="262626"/>
+          <w:sz w:val="24"/>
+          <w:szCs w:val="24"/>
+          <w:shd w:val="clear" w:color="auto" w:fill="FFFFFF"/>
+        </w:rPr>
+        <w:t>bytecode</w:t>
+      </w:r>
+      <w:proofErr w:type="spellEnd"/>
+      <w:r>
+        <w:rPr>
+          <w:rFonts w:cs="Helvetica"/>
+          <w:color w:val="262626"/>
+          <w:sz w:val="24"/>
+          <w:szCs w:val="24"/>
+          <w:shd w:val="clear" w:color="auto" w:fill="FFFFFF"/>
+        </w:rPr>
+        <w:t xml:space="preserve"> is pre-complied </w:t>
       </w:r>
       <w:r>
         <w:rPr>
@@ -32481,6 +34191,7 @@
           <w:id w:val="-1074738380"/>
           <w:citation/>
         </w:sdtPr>
+        <w:sdtEndPr/>
         <w:sdtContent>
           <w:r>
             <w:rPr>
@@ -32560,12 +34271,14 @@
       <w:r>
         <w:t>Native Client (</w:t>
       </w:r>
+      <w:proofErr w:type="spellStart"/>
       <w:r>
         <w:t>NaC</w:t>
       </w:r>
       <w:r>
         <w:t>I</w:t>
       </w:r>
+      <w:proofErr w:type="spellEnd"/>
       <w:r>
         <w:t>)</w:t>
       </w:r>
@@ -32613,7 +34326,15 @@
           <w:sz w:val="24"/>
           <w:szCs w:val="24"/>
         </w:rPr>
-        <w:t>or NaC</w:t>
+        <w:t xml:space="preserve">or </w:t>
+      </w:r>
+      <w:proofErr w:type="spellStart"/>
+      <w:r>
+        <w:rPr>
+          <w:sz w:val="24"/>
+          <w:szCs w:val="24"/>
+        </w:rPr>
+        <w:t>NaC</w:t>
       </w:r>
       <w:r>
         <w:rPr>
@@ -32622,6 +34343,7 @@
         </w:rPr>
         <w:t>I</w:t>
       </w:r>
+      <w:proofErr w:type="spellEnd"/>
       <w:r>
         <w:rPr>
           <w:sz w:val="24"/>
@@ -32656,14 +34378,32 @@
           <w:sz w:val="24"/>
           <w:szCs w:val="24"/>
         </w:rPr>
-        <w:t xml:space="preserve"> typical NaCI application consists</w:t>
-      </w:r>
+        <w:t xml:space="preserve"> typical </w:t>
+      </w:r>
+      <w:proofErr w:type="spellStart"/>
       <w:r>
         <w:rPr>
           <w:rFonts w:cs="Arial"/>
           <w:sz w:val="24"/>
           <w:szCs w:val="24"/>
         </w:rPr>
+        <w:t>NaCI</w:t>
+      </w:r>
+      <w:proofErr w:type="spellEnd"/>
+      <w:r>
+        <w:rPr>
+          <w:rFonts w:cs="Arial"/>
+          <w:sz w:val="24"/>
+          <w:szCs w:val="24"/>
+        </w:rPr>
+        <w:t xml:space="preserve"> application consists</w:t>
+      </w:r>
+      <w:r>
+        <w:rPr>
+          <w:rFonts w:cs="Arial"/>
+          <w:sz w:val="24"/>
+          <w:szCs w:val="24"/>
+        </w:rPr>
         <w:t xml:space="preserve"> of HTML</w:t>
       </w:r>
       <w:r>
@@ -32688,23 +34428,25 @@
           <w:sz w:val="24"/>
           <w:szCs w:val="24"/>
         </w:rPr>
-        <w:t>with an additional NaCI module</w:t>
-      </w:r>
+        <w:t xml:space="preserve">with an additional </w:t>
+      </w:r>
+      <w:proofErr w:type="spellStart"/>
       <w:r>
         <w:rPr>
           <w:rFonts w:cs="Arial"/>
           <w:sz w:val="24"/>
           <w:szCs w:val="24"/>
         </w:rPr>
-        <w:t>. NaCI executes</w:t>
-      </w:r>
+        <w:t>NaCI</w:t>
+      </w:r>
+      <w:proofErr w:type="spellEnd"/>
       <w:r>
         <w:rPr>
           <w:rFonts w:cs="Arial"/>
           <w:sz w:val="24"/>
           <w:szCs w:val="24"/>
         </w:rPr>
-        <w:t xml:space="preserve"> modules referred to as nexe, these module ex</w:t>
+        <w:t xml:space="preserve"> module</w:t>
       </w:r>
       <w:r>
         <w:rPr>
@@ -32712,7 +34454,77 @@
           <w:sz w:val="24"/>
           <w:szCs w:val="24"/>
         </w:rPr>
-        <w:t>ist within a NaCI applications. Illustrated below.</w:t>
+        <w:t xml:space="preserve">. </w:t>
+      </w:r>
+      <w:proofErr w:type="spellStart"/>
+      <w:r>
+        <w:rPr>
+          <w:rFonts w:cs="Arial"/>
+          <w:sz w:val="24"/>
+          <w:szCs w:val="24"/>
+        </w:rPr>
+        <w:t>NaCI</w:t>
+      </w:r>
+      <w:proofErr w:type="spellEnd"/>
+      <w:r>
+        <w:rPr>
+          <w:rFonts w:cs="Arial"/>
+          <w:sz w:val="24"/>
+          <w:szCs w:val="24"/>
+        </w:rPr>
+        <w:t xml:space="preserve"> executes</w:t>
+      </w:r>
+      <w:r>
+        <w:rPr>
+          <w:rFonts w:cs="Arial"/>
+          <w:sz w:val="24"/>
+          <w:szCs w:val="24"/>
+        </w:rPr>
+        <w:t xml:space="preserve"> modules referred to as </w:t>
+      </w:r>
+      <w:proofErr w:type="spellStart"/>
+      <w:r>
+        <w:rPr>
+          <w:rFonts w:cs="Arial"/>
+          <w:sz w:val="24"/>
+          <w:szCs w:val="24"/>
+        </w:rPr>
+        <w:t>nexe</w:t>
+      </w:r>
+      <w:proofErr w:type="spellEnd"/>
+      <w:r>
+        <w:rPr>
+          <w:rFonts w:cs="Arial"/>
+          <w:sz w:val="24"/>
+          <w:szCs w:val="24"/>
+        </w:rPr>
+        <w:t>, these module ex</w:t>
+      </w:r>
+      <w:r>
+        <w:rPr>
+          <w:rFonts w:cs="Arial"/>
+          <w:sz w:val="24"/>
+          <w:szCs w:val="24"/>
+        </w:rPr>
+        <w:t xml:space="preserve">ist within a </w:t>
+      </w:r>
+      <w:proofErr w:type="spellStart"/>
+      <w:r>
+        <w:rPr>
+          <w:rFonts w:cs="Arial"/>
+          <w:sz w:val="24"/>
+          <w:szCs w:val="24"/>
+        </w:rPr>
+        <w:t>NaCI</w:t>
+      </w:r>
+      <w:proofErr w:type="spellEnd"/>
+      <w:r>
+        <w:rPr>
+          <w:rFonts w:cs="Arial"/>
+          <w:sz w:val="24"/>
+          <w:szCs w:val="24"/>
+        </w:rPr>
+        <w:t xml:space="preserve"> applications. Illustrated below.</w:t>
       </w:r>
     </w:p>
     <w:p>
@@ -32798,8 +34610,36 @@
           <w:sz w:val="24"/>
           <w:szCs w:val="24"/>
         </w:rPr>
-        <w:t>Left without NaCI and on the right with NaCI</w:t>
-      </w:r>
+        <w:t xml:space="preserve">Left without </w:t>
+      </w:r>
+      <w:proofErr w:type="spellStart"/>
+      <w:r>
+        <w:rPr>
+          <w:rFonts w:cs="Arial"/>
+          <w:sz w:val="24"/>
+          <w:szCs w:val="24"/>
+        </w:rPr>
+        <w:t>NaCI</w:t>
+      </w:r>
+      <w:proofErr w:type="spellEnd"/>
+      <w:r>
+        <w:rPr>
+          <w:rFonts w:cs="Arial"/>
+          <w:sz w:val="24"/>
+          <w:szCs w:val="24"/>
+        </w:rPr>
+        <w:t xml:space="preserve"> and on the right with </w:t>
+      </w:r>
+      <w:proofErr w:type="spellStart"/>
+      <w:r>
+        <w:rPr>
+          <w:rFonts w:cs="Arial"/>
+          <w:sz w:val="24"/>
+          <w:szCs w:val="24"/>
+        </w:rPr>
+        <w:t>NaCI</w:t>
+      </w:r>
+      <w:proofErr w:type="spellEnd"/>
     </w:p>
     <w:p>
       <w:pPr>
@@ -32842,14 +34682,32 @@
           <w:sz w:val="24"/>
           <w:szCs w:val="24"/>
         </w:rPr>
-        <w:t xml:space="preserve">table version of NaCI </w:t>
-      </w:r>
+        <w:t xml:space="preserve">table version of </w:t>
+      </w:r>
+      <w:proofErr w:type="spellStart"/>
       <w:r>
         <w:rPr>
           <w:rFonts w:cs="Arial"/>
           <w:sz w:val="24"/>
           <w:szCs w:val="24"/>
         </w:rPr>
+        <w:t>NaCI</w:t>
+      </w:r>
+      <w:proofErr w:type="spellEnd"/>
+      <w:r>
+        <w:rPr>
+          <w:rFonts w:cs="Arial"/>
+          <w:sz w:val="24"/>
+          <w:szCs w:val="24"/>
+        </w:rPr>
+        <w:t xml:space="preserve"> </w:t>
+      </w:r>
+      <w:r>
+        <w:rPr>
+          <w:rFonts w:cs="Arial"/>
+          <w:sz w:val="24"/>
+          <w:szCs w:val="24"/>
+        </w:rPr>
         <w:t>referred to a</w:t>
       </w:r>
       <w:r>
@@ -32876,6 +34734,7 @@
         </w:rPr>
         <w:t>(</w:t>
       </w:r>
+      <w:proofErr w:type="spellStart"/>
       <w:r>
         <w:rPr>
           <w:rFonts w:cs="Arial"/>
@@ -32884,6 +34743,7 @@
         </w:rPr>
         <w:t>PNaCL</w:t>
       </w:r>
+      <w:proofErr w:type="spellEnd"/>
       <w:r>
         <w:rPr>
           <w:rFonts w:cs="Arial"/>
@@ -32938,14 +34798,32 @@
           <w:sz w:val="24"/>
           <w:szCs w:val="24"/>
         </w:rPr>
-        <w:t xml:space="preserve"> website. PNaCL allows</w:t>
-      </w:r>
+        <w:t xml:space="preserve"> website. </w:t>
+      </w:r>
+      <w:proofErr w:type="spellStart"/>
       <w:r>
         <w:rPr>
           <w:rFonts w:cs="Arial"/>
           <w:sz w:val="24"/>
           <w:szCs w:val="24"/>
         </w:rPr>
+        <w:t>PNaCL</w:t>
+      </w:r>
+      <w:proofErr w:type="spellEnd"/>
+      <w:r>
+        <w:rPr>
+          <w:rFonts w:cs="Arial"/>
+          <w:sz w:val="24"/>
+          <w:szCs w:val="24"/>
+        </w:rPr>
+        <w:t xml:space="preserve"> allows</w:t>
+      </w:r>
+      <w:r>
+        <w:rPr>
+          <w:rFonts w:cs="Arial"/>
+          <w:sz w:val="24"/>
+          <w:szCs w:val="24"/>
+        </w:rPr>
         <w:t xml:space="preserve"> for code to be complied only once which can then </w:t>
       </w:r>
       <w:r>
@@ -32954,8 +34832,27 @@
           <w:sz w:val="24"/>
           <w:szCs w:val="24"/>
         </w:rPr>
-        <w:t xml:space="preserve">be run on any platform. PNaCL runs executable programs referred to as </w:t>
-      </w:r>
+        <w:t xml:space="preserve">be run on any platform. </w:t>
+      </w:r>
+      <w:proofErr w:type="spellStart"/>
+      <w:r>
+        <w:rPr>
+          <w:rFonts w:cs="Arial"/>
+          <w:sz w:val="24"/>
+          <w:szCs w:val="24"/>
+        </w:rPr>
+        <w:t>PNaCL</w:t>
+      </w:r>
+      <w:proofErr w:type="spellEnd"/>
+      <w:r>
+        <w:rPr>
+          <w:rFonts w:cs="Arial"/>
+          <w:sz w:val="24"/>
+          <w:szCs w:val="24"/>
+        </w:rPr>
+        <w:t xml:space="preserve"> runs executable programs referred to as </w:t>
+      </w:r>
+      <w:proofErr w:type="spellStart"/>
       <w:r>
         <w:rPr>
           <w:rFonts w:cs="Arial"/>
@@ -32965,6 +34862,7 @@
         </w:rPr>
         <w:t>pexe</w:t>
       </w:r>
+      <w:proofErr w:type="spellEnd"/>
       <w:r>
         <w:rPr>
           <w:rFonts w:cs="Arial"/>
@@ -32979,7 +34877,25 @@
           <w:sz w:val="24"/>
           <w:szCs w:val="24"/>
         </w:rPr>
-        <w:t xml:space="preserve"> A compiler converts these pexe programs into code that the client hardware can interpret.</w:t>
+        <w:t xml:space="preserve"> A compiler converts these </w:t>
+      </w:r>
+      <w:proofErr w:type="spellStart"/>
+      <w:r>
+        <w:rPr>
+          <w:rFonts w:cs="Arial"/>
+          <w:sz w:val="24"/>
+          <w:szCs w:val="24"/>
+        </w:rPr>
+        <w:t>pexe</w:t>
+      </w:r>
+      <w:proofErr w:type="spellEnd"/>
+      <w:r>
+        <w:rPr>
+          <w:rFonts w:cs="Arial"/>
+          <w:sz w:val="24"/>
+          <w:szCs w:val="24"/>
+        </w:rPr>
+        <w:t xml:space="preserve"> programs into code that the client hardware can interpret.</w:t>
       </w:r>
     </w:p>
     <w:p>
@@ -33014,8 +34930,17 @@
           <w:sz w:val="24"/>
           <w:szCs w:val="24"/>
         </w:rPr>
-        <w:t>of how NaCI</w:t>
-      </w:r>
+        <w:t xml:space="preserve">of how </w:t>
+      </w:r>
+      <w:proofErr w:type="spellStart"/>
+      <w:r>
+        <w:rPr>
+          <w:sz w:val="24"/>
+          <w:szCs w:val="24"/>
+        </w:rPr>
+        <w:t>NaCI</w:t>
+      </w:r>
+      <w:proofErr w:type="spellEnd"/>
       <w:r>
         <w:rPr>
           <w:sz w:val="24"/>
@@ -33028,8 +34953,17 @@
           <w:sz w:val="24"/>
           <w:szCs w:val="24"/>
         </w:rPr>
-        <w:t>Within NaCI</w:t>
-      </w:r>
+        <w:t xml:space="preserve">Within </w:t>
+      </w:r>
+      <w:proofErr w:type="spellStart"/>
+      <w:r>
+        <w:rPr>
+          <w:sz w:val="24"/>
+          <w:szCs w:val="24"/>
+        </w:rPr>
+        <w:t>NaCI</w:t>
+      </w:r>
+      <w:proofErr w:type="spellEnd"/>
       <w:r>
         <w:rPr>
           <w:sz w:val="24"/>
@@ -33044,13 +34978,23 @@
         </w:rPr>
         <w:t>wo components known as “</w:t>
       </w:r>
+      <w:proofErr w:type="spellStart"/>
       <w:r>
         <w:rPr>
           <w:i/>
           <w:sz w:val="24"/>
           <w:szCs w:val="24"/>
         </w:rPr>
-        <w:t>Toolchains”</w:t>
+        <w:t>Toolchains</w:t>
+      </w:r>
+      <w:proofErr w:type="spellEnd"/>
+      <w:r>
+        <w:rPr>
+          <w:i/>
+          <w:sz w:val="24"/>
+          <w:szCs w:val="24"/>
+        </w:rPr>
+        <w:t>”</w:t>
       </w:r>
       <w:r>
         <w:rPr>
@@ -33081,12 +35025,21 @@
         </w:rPr>
         <w:t xml:space="preserve"> </w:t>
       </w:r>
-      <w:r>
-        <w:rPr>
-          <w:sz w:val="24"/>
-          <w:szCs w:val="24"/>
-        </w:rPr>
-        <w:t xml:space="preserve">Toolchains </w:t>
+      <w:proofErr w:type="spellStart"/>
+      <w:r>
+        <w:rPr>
+          <w:sz w:val="24"/>
+          <w:szCs w:val="24"/>
+        </w:rPr>
+        <w:t>Toolchains</w:t>
+      </w:r>
+      <w:proofErr w:type="spellEnd"/>
+      <w:r>
+        <w:rPr>
+          <w:sz w:val="24"/>
+          <w:szCs w:val="24"/>
+        </w:rPr>
+        <w:t xml:space="preserve"> </w:t>
       </w:r>
       <w:r>
         <w:rPr>
@@ -33109,6 +35062,7 @@
         </w:rPr>
         <w:t>(</w:t>
       </w:r>
+      <w:proofErr w:type="spellStart"/>
       <w:r>
         <w:rPr>
           <w:sz w:val="24"/>
@@ -33116,6 +35070,7 @@
         </w:rPr>
         <w:t>PNaCl</w:t>
       </w:r>
+      <w:proofErr w:type="spellEnd"/>
       <w:r>
         <w:rPr>
           <w:sz w:val="24"/>
@@ -33135,7 +35090,23 @@
           <w:sz w:val="24"/>
           <w:szCs w:val="24"/>
         </w:rPr>
-        <w:t xml:space="preserve"> (NaCI)</w:t>
+        <w:t xml:space="preserve"> (</w:t>
+      </w:r>
+      <w:proofErr w:type="spellStart"/>
+      <w:r>
+        <w:rPr>
+          <w:sz w:val="24"/>
+          <w:szCs w:val="24"/>
+        </w:rPr>
+        <w:t>NaCI</w:t>
+      </w:r>
+      <w:proofErr w:type="spellEnd"/>
+      <w:r>
+        <w:rPr>
+          <w:sz w:val="24"/>
+          <w:szCs w:val="24"/>
+        </w:rPr>
+        <w:t>)</w:t>
       </w:r>
       <w:r>
         <w:rPr>
@@ -33181,7 +35152,51 @@
           <w:szCs w:val="24"/>
           <w:shd w:val="clear" w:color="auto" w:fill="FFFFFF"/>
         </w:rPr>
-        <w:t>Portable Native Client, as the name implies, solves the problem of how to deliver such code across multiple machine architectures. PNaCl compiles C or C++ code into what Google describes as "LLVM-style bytecode," an intermediate stage between the source code and machine code.</w:t>
+        <w:t xml:space="preserve">Portable Native Client, as the name implies, solves the problem of how to deliver such code across multiple machine architectures. </w:t>
+      </w:r>
+      <w:proofErr w:type="spellStart"/>
+      <w:r>
+        <w:rPr>
+          <w:rFonts w:cs="Helvetica"/>
+          <w:i/>
+          <w:sz w:val="24"/>
+          <w:szCs w:val="24"/>
+          <w:shd w:val="clear" w:color="auto" w:fill="FFFFFF"/>
+        </w:rPr>
+        <w:t>PNaCl</w:t>
+      </w:r>
+      <w:proofErr w:type="spellEnd"/>
+      <w:r>
+        <w:rPr>
+          <w:rFonts w:cs="Helvetica"/>
+          <w:i/>
+          <w:sz w:val="24"/>
+          <w:szCs w:val="24"/>
+          <w:shd w:val="clear" w:color="auto" w:fill="FFFFFF"/>
+        </w:rPr>
+        <w:t xml:space="preserve"> compiles C or C++ code into what Google describes as "LLVM-style </w:t>
+      </w:r>
+      <w:proofErr w:type="spellStart"/>
+      <w:r>
+        <w:rPr>
+          <w:rFonts w:cs="Helvetica"/>
+          <w:i/>
+          <w:sz w:val="24"/>
+          <w:szCs w:val="24"/>
+          <w:shd w:val="clear" w:color="auto" w:fill="FFFFFF"/>
+        </w:rPr>
+        <w:t>bytecode</w:t>
+      </w:r>
+      <w:proofErr w:type="spellEnd"/>
+      <w:r>
+        <w:rPr>
+          <w:rFonts w:cs="Helvetica"/>
+          <w:i/>
+          <w:sz w:val="24"/>
+          <w:szCs w:val="24"/>
+          <w:shd w:val="clear" w:color="auto" w:fill="FFFFFF"/>
+        </w:rPr>
+        <w:t>," an intermediate stage between the source code and machine code.</w:t>
       </w:r>
       <w:r>
         <w:rPr>
@@ -33201,6 +35216,7 @@
           <w:id w:val="-1518306063"/>
           <w:citation/>
         </w:sdtPr>
+        <w:sdtEndPr/>
         <w:sdtContent>
           <w:r>
             <w:rPr>
@@ -33459,6 +35475,7 @@
           <w:id w:val="1492904599"/>
           <w:citation/>
         </w:sdtPr>
+        <w:sdtEndPr/>
         <w:sdtContent>
           <w:r>
             <w:rPr>
@@ -34243,10 +36260,7 @@
         <w:pStyle w:val="Heading1"/>
       </w:pPr>
       <w:r>
-        <w:t xml:space="preserve">Chapter 7: </w:t>
-      </w:r>
-      <w:r>
-        <w:t>Implementation</w:t>
+        <w:t>Chapter 7: Implementation</w:t>
       </w:r>
     </w:p>
     <w:p/>
@@ -34273,19 +36287,59 @@
           <w:sz w:val="24"/>
           <w:szCs w:val="24"/>
         </w:rPr>
-        <w:t xml:space="preserve">GitHub was used for source control all </w:t>
+        <w:t>GitHub was used for source control all commits/updates are held within the development folder.  Sprints are broken down into distinct phases these phases are categorized into phase one, two three.</w:t>
+      </w:r>
+    </w:p>
+    <w:p>
+      <w:pPr>
+        <w:spacing w:line="360" w:lineRule="auto"/>
+        <w:rPr>
+          <w:rFonts w:cs="Times New Roman"/>
+          <w:sz w:val="24"/>
+          <w:szCs w:val="24"/>
+        </w:rPr>
+      </w:pPr>
+    </w:p>
+    <w:p>
+      <w:pPr>
+        <w:spacing w:line="360" w:lineRule="auto"/>
+        <w:rPr>
+          <w:rFonts w:cs="Times New Roman"/>
+          <w:sz w:val="24"/>
+          <w:szCs w:val="24"/>
+        </w:rPr>
+      </w:pPr>
+      <w:r>
+        <w:rPr>
+          <w:rFonts w:cs="Times New Roman"/>
+          <w:sz w:val="24"/>
+          <w:szCs w:val="24"/>
+        </w:rPr>
+        <w:t>Sprint one</w:t>
       </w:r>
       <w:bookmarkStart w:id="120" w:name="_GoBack"/>
-      <w:r>
+      <w:bookmarkEnd w:id="120"/>
+    </w:p>
+    <w:p>
+      <w:pPr>
+        <w:spacing w:line="360" w:lineRule="auto"/>
         <w:rPr>
           <w:rFonts w:cs="Times New Roman"/>
           <w:sz w:val="24"/>
           <w:szCs w:val="24"/>
         </w:rPr>
-        <w:t>commits/updates are held within the development folder.  Sprints are broken down into distinct phases these phases are categorized into phase one, two three.</w:t>
-      </w:r>
-    </w:p>
-    <w:bookmarkEnd w:id="120"/>
+      </w:pPr>
+    </w:p>
+    <w:p>
+      <w:pPr>
+        <w:spacing w:line="360" w:lineRule="auto"/>
+        <w:rPr>
+          <w:rFonts w:cs="Times New Roman"/>
+          <w:sz w:val="24"/>
+          <w:szCs w:val="24"/>
+        </w:rPr>
+      </w:pPr>
+    </w:p>
     <w:p/>
     <w:p>
       <w:pPr>
@@ -34373,6 +36427,7 @@
         </w:rPr>
         <w:t xml:space="preserve">” file was included which provides consistent functionality of the </w:t>
       </w:r>
+      <w:proofErr w:type="spellStart"/>
       <w:r>
         <w:rPr>
           <w:rFonts w:cs="Times New Roman"/>
@@ -34382,6 +36437,7 @@
         </w:rPr>
         <w:t>RequestAnimationFrame</w:t>
       </w:r>
+      <w:proofErr w:type="spellEnd"/>
       <w:r>
         <w:rPr>
           <w:rFonts w:cs="Times New Roman"/>
@@ -34423,39 +36479,25 @@
           <w:sz w:val="24"/>
           <w:szCs w:val="24"/>
         </w:rPr>
-        <w:t xml:space="preserve"> whi</w:t>
+        <w:t>.</w:t>
+      </w:r>
+      <w:r>
+        <w:br w:type="page"/>
       </w:r>
     </w:p>
     <w:p>
       <w:pPr>
         <w:pStyle w:val="Heading1"/>
       </w:pPr>
-    </w:p>
-    <w:p>
-      <w:pPr>
-        <w:rPr>
-          <w:rFonts w:asciiTheme="majorHAnsi" w:eastAsiaTheme="majorEastAsia" w:hAnsiTheme="majorHAnsi" w:cstheme="majorBidi"/>
-          <w:b/>
-          <w:bCs/>
-          <w:color w:val="365F91" w:themeColor="accent1" w:themeShade="BF"/>
-          <w:sz w:val="28"/>
-          <w:szCs w:val="28"/>
-        </w:rPr>
-      </w:pPr>
-      <w:r>
-        <w:t>Sp</w:t>
-      </w:r>
-      <w:r>
-        <w:br w:type="page"/>
-      </w:r>
-    </w:p>
-    <w:p>
-      <w:pPr>
-        <w:pStyle w:val="Heading1"/>
-      </w:pPr>
       <w:r>
         <w:lastRenderedPageBreak/>
-        <w:t>Chapter 8 : Analysis and Findings</w:t>
+        <w:t xml:space="preserve">Chapter </w:t>
+      </w:r>
+      <w:r>
+        <w:t>8:</w:t>
+      </w:r>
+      <w:r>
+        <w:t xml:space="preserve"> Analysis and Findings</w:t>
       </w:r>
     </w:p>
     <w:p>
@@ -34804,6 +36846,7 @@
           <w:docPartUnique/>
         </w:docPartObj>
       </w:sdtPr>
+      <w:sdtEndPr/>
       <w:sdtContent>
         <w:p>
           <w:pPr>
@@ -34843,6 +36886,7 @@
             <w:id w:val="-573587230"/>
             <w:bibliography/>
           </w:sdtPr>
+          <w:sdtEndPr/>
           <w:sdtContent>
             <w:p>
               <w:pPr>
@@ -35412,6 +37456,7 @@
           <w:docPartUnique/>
         </w:docPartObj>
       </w:sdtPr>
+      <w:sdtEndPr/>
       <w:sdtContent>
         <w:p>
           <w:pPr>
@@ -35451,6 +37496,7 @@
             <w:id w:val="111145805"/>
             <w:bibliography/>
           </w:sdtPr>
+          <w:sdtEndPr/>
           <w:sdtContent>
             <w:p>
               <w:pPr>
@@ -36082,7 +38128,7 @@
           <w:rPr>
             <w:noProof/>
           </w:rPr>
-          <w:t>60</w:t>
+          <w:t>62</w:t>
         </w:r>
         <w:r>
           <w:rPr>
@@ -44990,24 +47036,24 @@
     </dgm:pt>
   </dgm:ptLst>
   <dgm:cxnLst>
-    <dgm:cxn modelId="{C831D59B-7754-46E2-9A6B-F1B929574198}" type="presOf" srcId="{5F07C43B-27A8-4BA1-A315-34E04520711A}" destId="{0A246F22-088D-4758-8A49-26940D5D5F41}" srcOrd="0" destOrd="0" presId="urn:microsoft.com/office/officeart/2005/8/layout/process1"/>
+    <dgm:cxn modelId="{994734C9-7F73-40E4-B14A-4C56770FE1E6}" type="presOf" srcId="{8CD842C0-B5B8-4AAF-8155-0A21BA9A706D}" destId="{CC73E52A-352D-4301-ACB0-AEE7C719E0EE}" srcOrd="0" destOrd="0" presId="urn:microsoft.com/office/officeart/2005/8/layout/process1"/>
+    <dgm:cxn modelId="{71EAE765-0BC8-4AB1-9424-1426304662BA}" srcId="{AD497FE1-5E75-4725-8826-312A1919FC87}" destId="{23675FE3-FE67-40EA-B724-DAC1DFEFEAB0}" srcOrd="0" destOrd="0" parTransId="{5CFB1896-578B-41EF-B713-6B81E6B6934E}" sibTransId="{39B30376-BC64-43B2-9640-F4C1F4B1288C}"/>
+    <dgm:cxn modelId="{95F72AAC-18D6-43F6-91A3-CCF1DA388A03}" type="presOf" srcId="{39B30376-BC64-43B2-9640-F4C1F4B1288C}" destId="{F80F5238-94CD-4F6D-925F-DEF232D10DB2}" srcOrd="0" destOrd="0" presId="urn:microsoft.com/office/officeart/2005/8/layout/process1"/>
+    <dgm:cxn modelId="{FB66DE1B-2111-436A-9262-98A2BE8DB030}" type="presOf" srcId="{39B30376-BC64-43B2-9640-F4C1F4B1288C}" destId="{5A8AAE17-22E9-4A85-9AE1-3F4CD52A6481}" srcOrd="1" destOrd="0" presId="urn:microsoft.com/office/officeart/2005/8/layout/process1"/>
+    <dgm:cxn modelId="{E3A38644-E8B3-4059-AA78-BB77873415CB}" type="presOf" srcId="{23675FE3-FE67-40EA-B724-DAC1DFEFEAB0}" destId="{62BDA00C-884F-4104-9D17-9C261E03B20C}" srcOrd="0" destOrd="0" presId="urn:microsoft.com/office/officeart/2005/8/layout/process1"/>
+    <dgm:cxn modelId="{C67C0EC0-211B-4486-BA35-4E0BFD19F6C2}" type="presOf" srcId="{5F07C43B-27A8-4BA1-A315-34E04520711A}" destId="{0A246F22-088D-4758-8A49-26940D5D5F41}" srcOrd="0" destOrd="0" presId="urn:microsoft.com/office/officeart/2005/8/layout/process1"/>
+    <dgm:cxn modelId="{B7203451-7B31-4FEE-B7FE-4457D6D87D5A}" type="presOf" srcId="{AD497FE1-5E75-4725-8826-312A1919FC87}" destId="{9A003CDA-DF4F-4418-9A5F-68B068027D0D}" srcOrd="0" destOrd="0" presId="urn:microsoft.com/office/officeart/2005/8/layout/process1"/>
+    <dgm:cxn modelId="{5449C639-4ECA-43AF-BBDD-DB8AA9D80844}" type="presOf" srcId="{6F0591F6-A6F0-4E42-B466-6629590A08DD}" destId="{FA20012B-282D-469C-B82F-4954A388BEA7}" srcOrd="0" destOrd="0" presId="urn:microsoft.com/office/officeart/2005/8/layout/process1"/>
     <dgm:cxn modelId="{B9DE9ADA-CD67-4A63-AF89-28F2A29C7045}" srcId="{AD497FE1-5E75-4725-8826-312A1919FC87}" destId="{8CD842C0-B5B8-4AAF-8155-0A21BA9A706D}" srcOrd="1" destOrd="0" parTransId="{DBD14C34-4CDB-4A42-830D-B1D59110E7E6}" sibTransId="{6F0591F6-A6F0-4E42-B466-6629590A08DD}"/>
-    <dgm:cxn modelId="{48E4D106-094A-43E0-8AA3-C2F4322E80E6}" type="presOf" srcId="{6F0591F6-A6F0-4E42-B466-6629590A08DD}" destId="{FA20012B-282D-469C-B82F-4954A388BEA7}" srcOrd="0" destOrd="0" presId="urn:microsoft.com/office/officeart/2005/8/layout/process1"/>
-    <dgm:cxn modelId="{896DFE12-54FE-4285-AF2A-D90D73972948}" type="presOf" srcId="{6F0591F6-A6F0-4E42-B466-6629590A08DD}" destId="{77216052-F467-4705-8757-E3371163AB9B}" srcOrd="1" destOrd="0" presId="urn:microsoft.com/office/officeart/2005/8/layout/process1"/>
-    <dgm:cxn modelId="{71EAE765-0BC8-4AB1-9424-1426304662BA}" srcId="{AD497FE1-5E75-4725-8826-312A1919FC87}" destId="{23675FE3-FE67-40EA-B724-DAC1DFEFEAB0}" srcOrd="0" destOrd="0" parTransId="{5CFB1896-578B-41EF-B713-6B81E6B6934E}" sibTransId="{39B30376-BC64-43B2-9640-F4C1F4B1288C}"/>
-    <dgm:cxn modelId="{0589D3BF-8E96-4690-A44C-C1F1DBF2A83E}" type="presOf" srcId="{39B30376-BC64-43B2-9640-F4C1F4B1288C}" destId="{5A8AAE17-22E9-4A85-9AE1-3F4CD52A6481}" srcOrd="1" destOrd="0" presId="urn:microsoft.com/office/officeart/2005/8/layout/process1"/>
+    <dgm:cxn modelId="{41C38F08-7C89-494B-956C-06104AB41524}" type="presOf" srcId="{6F0591F6-A6F0-4E42-B466-6629590A08DD}" destId="{77216052-F467-4705-8757-E3371163AB9B}" srcOrd="1" destOrd="0" presId="urn:microsoft.com/office/officeart/2005/8/layout/process1"/>
     <dgm:cxn modelId="{3A7DBB16-33B2-496D-A623-D971681586E6}" srcId="{AD497FE1-5E75-4725-8826-312A1919FC87}" destId="{5F07C43B-27A8-4BA1-A315-34E04520711A}" srcOrd="2" destOrd="0" parTransId="{AC24F6B9-2E66-4871-BD7D-90D9EEC4D74A}" sibTransId="{E2E2F1C0-FF00-4657-8357-4AE556844540}"/>
-    <dgm:cxn modelId="{9F51544A-83A5-46B2-BDAB-54F657653BB6}" type="presOf" srcId="{23675FE3-FE67-40EA-B724-DAC1DFEFEAB0}" destId="{62BDA00C-884F-4104-9D17-9C261E03B20C}" srcOrd="0" destOrd="0" presId="urn:microsoft.com/office/officeart/2005/8/layout/process1"/>
-    <dgm:cxn modelId="{7046A751-3BAD-4D5C-BDBA-3BF5C13800DC}" type="presOf" srcId="{39B30376-BC64-43B2-9640-F4C1F4B1288C}" destId="{F80F5238-94CD-4F6D-925F-DEF232D10DB2}" srcOrd="0" destOrd="0" presId="urn:microsoft.com/office/officeart/2005/8/layout/process1"/>
-    <dgm:cxn modelId="{65F3CC96-8152-4B4E-BDF8-3883FA331A70}" type="presOf" srcId="{AD497FE1-5E75-4725-8826-312A1919FC87}" destId="{9A003CDA-DF4F-4418-9A5F-68B068027D0D}" srcOrd="0" destOrd="0" presId="urn:microsoft.com/office/officeart/2005/8/layout/process1"/>
-    <dgm:cxn modelId="{A7B17ADC-1220-46FD-9E8B-BB18CAD800BD}" type="presOf" srcId="{8CD842C0-B5B8-4AAF-8155-0A21BA9A706D}" destId="{CC73E52A-352D-4301-ACB0-AEE7C719E0EE}" srcOrd="0" destOrd="0" presId="urn:microsoft.com/office/officeart/2005/8/layout/process1"/>
-    <dgm:cxn modelId="{20C0412D-682C-45EE-A1EB-06ECCB88AC56}" type="presParOf" srcId="{9A003CDA-DF4F-4418-9A5F-68B068027D0D}" destId="{62BDA00C-884F-4104-9D17-9C261E03B20C}" srcOrd="0" destOrd="0" presId="urn:microsoft.com/office/officeart/2005/8/layout/process1"/>
-    <dgm:cxn modelId="{7BD88EB1-C9A2-4E1F-B1BB-D2F0D033A2FD}" type="presParOf" srcId="{9A003CDA-DF4F-4418-9A5F-68B068027D0D}" destId="{F80F5238-94CD-4F6D-925F-DEF232D10DB2}" srcOrd="1" destOrd="0" presId="urn:microsoft.com/office/officeart/2005/8/layout/process1"/>
-    <dgm:cxn modelId="{3B8A7024-7E28-436F-8806-FBFBA042DE57}" type="presParOf" srcId="{F80F5238-94CD-4F6D-925F-DEF232D10DB2}" destId="{5A8AAE17-22E9-4A85-9AE1-3F4CD52A6481}" srcOrd="0" destOrd="0" presId="urn:microsoft.com/office/officeart/2005/8/layout/process1"/>
-    <dgm:cxn modelId="{BBFD4790-8AB2-42E7-B4D3-60DEFC5A8202}" type="presParOf" srcId="{9A003CDA-DF4F-4418-9A5F-68B068027D0D}" destId="{CC73E52A-352D-4301-ACB0-AEE7C719E0EE}" srcOrd="2" destOrd="0" presId="urn:microsoft.com/office/officeart/2005/8/layout/process1"/>
-    <dgm:cxn modelId="{A15755C6-D098-4AC7-AE24-04A6C13BD102}" type="presParOf" srcId="{9A003CDA-DF4F-4418-9A5F-68B068027D0D}" destId="{FA20012B-282D-469C-B82F-4954A388BEA7}" srcOrd="3" destOrd="0" presId="urn:microsoft.com/office/officeart/2005/8/layout/process1"/>
-    <dgm:cxn modelId="{EA4C0193-3072-47E5-8B7B-1A8CE937A29C}" type="presParOf" srcId="{FA20012B-282D-469C-B82F-4954A388BEA7}" destId="{77216052-F467-4705-8757-E3371163AB9B}" srcOrd="0" destOrd="0" presId="urn:microsoft.com/office/officeart/2005/8/layout/process1"/>
-    <dgm:cxn modelId="{7CDB4C25-1BED-4EEC-AB2C-E9CE3B450FDA}" type="presParOf" srcId="{9A003CDA-DF4F-4418-9A5F-68B068027D0D}" destId="{0A246F22-088D-4758-8A49-26940D5D5F41}" srcOrd="4" destOrd="0" presId="urn:microsoft.com/office/officeart/2005/8/layout/process1"/>
+    <dgm:cxn modelId="{39132713-3172-4F6B-A6AF-351779D85CCC}" type="presParOf" srcId="{9A003CDA-DF4F-4418-9A5F-68B068027D0D}" destId="{62BDA00C-884F-4104-9D17-9C261E03B20C}" srcOrd="0" destOrd="0" presId="urn:microsoft.com/office/officeart/2005/8/layout/process1"/>
+    <dgm:cxn modelId="{C7E90A47-C41F-4803-ADD0-3F1F2393FC11}" type="presParOf" srcId="{9A003CDA-DF4F-4418-9A5F-68B068027D0D}" destId="{F80F5238-94CD-4F6D-925F-DEF232D10DB2}" srcOrd="1" destOrd="0" presId="urn:microsoft.com/office/officeart/2005/8/layout/process1"/>
+    <dgm:cxn modelId="{85A9D7AD-360A-4A9B-9A08-7D76D05DDDA3}" type="presParOf" srcId="{F80F5238-94CD-4F6D-925F-DEF232D10DB2}" destId="{5A8AAE17-22E9-4A85-9AE1-3F4CD52A6481}" srcOrd="0" destOrd="0" presId="urn:microsoft.com/office/officeart/2005/8/layout/process1"/>
+    <dgm:cxn modelId="{991A9A08-C42D-4FA3-A6D6-6D3E844E216A}" type="presParOf" srcId="{9A003CDA-DF4F-4418-9A5F-68B068027D0D}" destId="{CC73E52A-352D-4301-ACB0-AEE7C719E0EE}" srcOrd="2" destOrd="0" presId="urn:microsoft.com/office/officeart/2005/8/layout/process1"/>
+    <dgm:cxn modelId="{49AAD7DC-9690-47FA-A529-58066421B559}" type="presParOf" srcId="{9A003CDA-DF4F-4418-9A5F-68B068027D0D}" destId="{FA20012B-282D-469C-B82F-4954A388BEA7}" srcOrd="3" destOrd="0" presId="urn:microsoft.com/office/officeart/2005/8/layout/process1"/>
+    <dgm:cxn modelId="{F96E705B-9CDB-4FCB-873D-4B7A9C3DE78D}" type="presParOf" srcId="{FA20012B-282D-469C-B82F-4954A388BEA7}" destId="{77216052-F467-4705-8757-E3371163AB9B}" srcOrd="0" destOrd="0" presId="urn:microsoft.com/office/officeart/2005/8/layout/process1"/>
+    <dgm:cxn modelId="{20F76F4A-8750-4BDB-A0D9-7245118EE4AF}" type="presParOf" srcId="{9A003CDA-DF4F-4418-9A5F-68B068027D0D}" destId="{0A246F22-088D-4758-8A49-26940D5D5F41}" srcOrd="4" destOrd="0" presId="urn:microsoft.com/office/officeart/2005/8/layout/process1"/>
   </dgm:cxnLst>
   <dgm:bg/>
   <dgm:whole/>
@@ -45313,31 +47359,31 @@
     </dgm:pt>
   </dgm:ptLst>
   <dgm:cxnLst>
-    <dgm:cxn modelId="{85CE15AB-0980-40FA-9996-6846D1095E6E}" type="presOf" srcId="{219453A5-3AA4-4FBD-B656-175AFFDB958A}" destId="{4D667DAE-20DB-41FF-9861-EF93CB3F003F}" srcOrd="0" destOrd="0" presId="urn:microsoft.com/office/officeart/2005/8/layout/process1"/>
-    <dgm:cxn modelId="{322A0FE0-8D0B-48E1-868F-42CBCF5ACCA2}" type="presOf" srcId="{B6016F4E-B942-474C-A532-474DDCF82A1E}" destId="{2E4016D2-D6AD-4E82-8861-2BB5690C4291}" srcOrd="0" destOrd="0" presId="urn:microsoft.com/office/officeart/2005/8/layout/process1"/>
-    <dgm:cxn modelId="{993A08E7-0D73-497B-A88B-E960D4D392CA}" type="presOf" srcId="{0D419BE4-007F-49BB-8DD7-06F3FB6FAF0A}" destId="{14F60FE4-5F18-4763-AF3B-265BD8218B1E}" srcOrd="0" destOrd="0" presId="urn:microsoft.com/office/officeart/2005/8/layout/process1"/>
-    <dgm:cxn modelId="{C370661B-82C4-425E-85CA-537020033C9D}" type="presOf" srcId="{AFA99219-3BB8-410A-BF68-B02CC0280F7B}" destId="{B7015FA8-4B9D-47E8-A4DD-E189831B98A5}" srcOrd="1" destOrd="0" presId="urn:microsoft.com/office/officeart/2005/8/layout/process1"/>
+    <dgm:cxn modelId="{1DF46490-3E1A-4DBB-9ED2-5D6628BF3747}" type="presOf" srcId="{C45DED38-C2B2-41DB-B18A-6AB013056B4E}" destId="{9DC915B2-25A1-4C5D-A860-0CA4CECB0A56}" srcOrd="0" destOrd="0" presId="urn:microsoft.com/office/officeart/2005/8/layout/process1"/>
+    <dgm:cxn modelId="{E3BF59C9-D39E-493D-93A2-23F7E90DECD8}" type="presOf" srcId="{1CF21770-E7A9-4199-B09A-F7EF00C59367}" destId="{164575AC-4D09-483C-977A-7E6013A9619E}" srcOrd="0" destOrd="0" presId="urn:microsoft.com/office/officeart/2005/8/layout/process1"/>
+    <dgm:cxn modelId="{F5A9B718-F033-4C81-A023-BAD6A375039F}" srcId="{1887524C-6B0D-4762-BD05-09B596E7983E}" destId="{219453A5-3AA4-4FBD-B656-175AFFDB958A}" srcOrd="0" destOrd="0" parTransId="{F98917A5-3142-44C7-8092-0154D8A233E4}" sibTransId="{AFA99219-3BB8-410A-BF68-B02CC0280F7B}"/>
+    <dgm:cxn modelId="{509359C7-0D24-4DB2-8794-CA58C077A692}" type="presOf" srcId="{219453A5-3AA4-4FBD-B656-175AFFDB958A}" destId="{4D667DAE-20DB-41FF-9861-EF93CB3F003F}" srcOrd="0" destOrd="0" presId="urn:microsoft.com/office/officeart/2005/8/layout/process1"/>
+    <dgm:cxn modelId="{7F3FDCBA-42E1-4ECE-B6EE-34E4CAC9F302}" type="presOf" srcId="{B6016F4E-B942-474C-A532-474DDCF82A1E}" destId="{2E4016D2-D6AD-4E82-8861-2BB5690C4291}" srcOrd="0" destOrd="0" presId="urn:microsoft.com/office/officeart/2005/8/layout/process1"/>
+    <dgm:cxn modelId="{D48569EA-999F-4D28-90A8-04FE7B8B0284}" type="presOf" srcId="{AFA99219-3BB8-410A-BF68-B02CC0280F7B}" destId="{87584479-FE88-4875-89C4-6382484084D6}" srcOrd="0" destOrd="0" presId="urn:microsoft.com/office/officeart/2005/8/layout/process1"/>
+    <dgm:cxn modelId="{BD0E861B-0F89-4E48-96A0-BD982974CA7F}" type="presOf" srcId="{0D419BE4-007F-49BB-8DD7-06F3FB6FAF0A}" destId="{FEEADB97-B992-420C-898A-15832D331FFE}" srcOrd="1" destOrd="0" presId="urn:microsoft.com/office/officeart/2005/8/layout/process1"/>
+    <dgm:cxn modelId="{178530F5-352A-4D0A-AED6-040BA97A5EF9}" srcId="{1887524C-6B0D-4762-BD05-09B596E7983E}" destId="{68664C4F-1227-4EAB-A233-AF78F56A9CAF}" srcOrd="3" destOrd="0" parTransId="{7D3446D6-543D-4248-963E-2A30FF62A2C0}" sibTransId="{6B7F01B1-BCE8-4D05-85CF-03F97A4E1303}"/>
+    <dgm:cxn modelId="{0747FDAD-982A-4B59-BB7A-365CAB88F00C}" type="presOf" srcId="{68664C4F-1227-4EAB-A233-AF78F56A9CAF}" destId="{01BCDCDE-41A7-4E98-AA3B-13FD34E5884A}" srcOrd="0" destOrd="0" presId="urn:microsoft.com/office/officeart/2005/8/layout/process1"/>
+    <dgm:cxn modelId="{BEC73F91-2157-415F-B007-19AA9F5DA3E3}" srcId="{1887524C-6B0D-4762-BD05-09B596E7983E}" destId="{B6016F4E-B942-474C-A532-474DDCF82A1E}" srcOrd="2" destOrd="0" parTransId="{990A2E63-002C-43BB-AB0C-4EBD5B3359FC}" sibTransId="{0D419BE4-007F-49BB-8DD7-06F3FB6FAF0A}"/>
+    <dgm:cxn modelId="{1007FC1D-36E1-4CB6-891B-7EBEE60F2C14}" type="presOf" srcId="{0D419BE4-007F-49BB-8DD7-06F3FB6FAF0A}" destId="{14F60FE4-5F18-4763-AF3B-265BD8218B1E}" srcOrd="0" destOrd="0" presId="urn:microsoft.com/office/officeart/2005/8/layout/process1"/>
+    <dgm:cxn modelId="{D73B1D6E-1749-4C8B-84CC-015D7D9FF7F4}" type="presOf" srcId="{1CF21770-E7A9-4199-B09A-F7EF00C59367}" destId="{7A202F2A-CC19-4CA0-9172-8EA67F7C2647}" srcOrd="1" destOrd="0" presId="urn:microsoft.com/office/officeart/2005/8/layout/process1"/>
+    <dgm:cxn modelId="{DD47FFDB-95E8-4C2D-9C3B-259093613031}" type="presOf" srcId="{1887524C-6B0D-4762-BD05-09B596E7983E}" destId="{ED4FA228-13D0-469D-AB43-9BEAD81FDA76}" srcOrd="0" destOrd="0" presId="urn:microsoft.com/office/officeart/2005/8/layout/process1"/>
     <dgm:cxn modelId="{F6F145E4-7276-45FD-9B5B-5ADC68C0377F}" srcId="{1887524C-6B0D-4762-BD05-09B596E7983E}" destId="{C45DED38-C2B2-41DB-B18A-6AB013056B4E}" srcOrd="1" destOrd="0" parTransId="{863ED31C-226C-4BF5-9EEE-49629FD4634D}" sibTransId="{1CF21770-E7A9-4199-B09A-F7EF00C59367}"/>
-    <dgm:cxn modelId="{178530F5-352A-4D0A-AED6-040BA97A5EF9}" srcId="{1887524C-6B0D-4762-BD05-09B596E7983E}" destId="{68664C4F-1227-4EAB-A233-AF78F56A9CAF}" srcOrd="3" destOrd="0" parTransId="{7D3446D6-543D-4248-963E-2A30FF62A2C0}" sibTransId="{6B7F01B1-BCE8-4D05-85CF-03F97A4E1303}"/>
-    <dgm:cxn modelId="{59CD5B29-0A7B-4E67-97D4-F825BEF940B1}" type="presOf" srcId="{C45DED38-C2B2-41DB-B18A-6AB013056B4E}" destId="{9DC915B2-25A1-4C5D-A860-0CA4CECB0A56}" srcOrd="0" destOrd="0" presId="urn:microsoft.com/office/officeart/2005/8/layout/process1"/>
-    <dgm:cxn modelId="{E9115B5F-FFC6-469E-B4C4-960987786F77}" type="presOf" srcId="{0D419BE4-007F-49BB-8DD7-06F3FB6FAF0A}" destId="{FEEADB97-B992-420C-898A-15832D331FFE}" srcOrd="1" destOrd="0" presId="urn:microsoft.com/office/officeart/2005/8/layout/process1"/>
-    <dgm:cxn modelId="{7B1CBA0C-B3F4-4E92-A588-CDDBE9A6190F}" type="presOf" srcId="{AFA99219-3BB8-410A-BF68-B02CC0280F7B}" destId="{87584479-FE88-4875-89C4-6382484084D6}" srcOrd="0" destOrd="0" presId="urn:microsoft.com/office/officeart/2005/8/layout/process1"/>
-    <dgm:cxn modelId="{A06F5754-4A12-4394-B3D5-128AE88695D1}" type="presOf" srcId="{1CF21770-E7A9-4199-B09A-F7EF00C59367}" destId="{7A202F2A-CC19-4CA0-9172-8EA67F7C2647}" srcOrd="1" destOrd="0" presId="urn:microsoft.com/office/officeart/2005/8/layout/process1"/>
-    <dgm:cxn modelId="{41C88A51-9F04-4822-8511-1FD6A4496893}" type="presOf" srcId="{1CF21770-E7A9-4199-B09A-F7EF00C59367}" destId="{164575AC-4D09-483C-977A-7E6013A9619E}" srcOrd="0" destOrd="0" presId="urn:microsoft.com/office/officeart/2005/8/layout/process1"/>
-    <dgm:cxn modelId="{BE17F9E1-48BF-491E-89B8-F747758BB677}" type="presOf" srcId="{1887524C-6B0D-4762-BD05-09B596E7983E}" destId="{ED4FA228-13D0-469D-AB43-9BEAD81FDA76}" srcOrd="0" destOrd="0" presId="urn:microsoft.com/office/officeart/2005/8/layout/process1"/>
-    <dgm:cxn modelId="{F5A9B718-F033-4C81-A023-BAD6A375039F}" srcId="{1887524C-6B0D-4762-BD05-09B596E7983E}" destId="{219453A5-3AA4-4FBD-B656-175AFFDB958A}" srcOrd="0" destOrd="0" parTransId="{F98917A5-3142-44C7-8092-0154D8A233E4}" sibTransId="{AFA99219-3BB8-410A-BF68-B02CC0280F7B}"/>
-    <dgm:cxn modelId="{BEC73F91-2157-415F-B007-19AA9F5DA3E3}" srcId="{1887524C-6B0D-4762-BD05-09B596E7983E}" destId="{B6016F4E-B942-474C-A532-474DDCF82A1E}" srcOrd="2" destOrd="0" parTransId="{990A2E63-002C-43BB-AB0C-4EBD5B3359FC}" sibTransId="{0D419BE4-007F-49BB-8DD7-06F3FB6FAF0A}"/>
-    <dgm:cxn modelId="{4260A95A-7294-46C3-87E1-70620C19239C}" type="presOf" srcId="{68664C4F-1227-4EAB-A233-AF78F56A9CAF}" destId="{01BCDCDE-41A7-4E98-AA3B-13FD34E5884A}" srcOrd="0" destOrd="0" presId="urn:microsoft.com/office/officeart/2005/8/layout/process1"/>
-    <dgm:cxn modelId="{82D098EB-923A-48AB-AF0B-1721FA152AC1}" type="presParOf" srcId="{ED4FA228-13D0-469D-AB43-9BEAD81FDA76}" destId="{4D667DAE-20DB-41FF-9861-EF93CB3F003F}" srcOrd="0" destOrd="0" presId="urn:microsoft.com/office/officeart/2005/8/layout/process1"/>
-    <dgm:cxn modelId="{185357BD-1CBA-4CD0-8A20-AC5FB356755A}" type="presParOf" srcId="{ED4FA228-13D0-469D-AB43-9BEAD81FDA76}" destId="{87584479-FE88-4875-89C4-6382484084D6}" srcOrd="1" destOrd="0" presId="urn:microsoft.com/office/officeart/2005/8/layout/process1"/>
-    <dgm:cxn modelId="{9FC5F620-A1F1-4C94-80F6-E8123F9ED825}" type="presParOf" srcId="{87584479-FE88-4875-89C4-6382484084D6}" destId="{B7015FA8-4B9D-47E8-A4DD-E189831B98A5}" srcOrd="0" destOrd="0" presId="urn:microsoft.com/office/officeart/2005/8/layout/process1"/>
-    <dgm:cxn modelId="{C9DE123E-9A47-4D5C-8D4D-DB1D085C3123}" type="presParOf" srcId="{ED4FA228-13D0-469D-AB43-9BEAD81FDA76}" destId="{9DC915B2-25A1-4C5D-A860-0CA4CECB0A56}" srcOrd="2" destOrd="0" presId="urn:microsoft.com/office/officeart/2005/8/layout/process1"/>
-    <dgm:cxn modelId="{192D365D-6D96-4CE5-9935-8DB3EEF7C498}" type="presParOf" srcId="{ED4FA228-13D0-469D-AB43-9BEAD81FDA76}" destId="{164575AC-4D09-483C-977A-7E6013A9619E}" srcOrd="3" destOrd="0" presId="urn:microsoft.com/office/officeart/2005/8/layout/process1"/>
-    <dgm:cxn modelId="{B09501E1-0955-4301-B96D-FDE0EF748D91}" type="presParOf" srcId="{164575AC-4D09-483C-977A-7E6013A9619E}" destId="{7A202F2A-CC19-4CA0-9172-8EA67F7C2647}" srcOrd="0" destOrd="0" presId="urn:microsoft.com/office/officeart/2005/8/layout/process1"/>
-    <dgm:cxn modelId="{E4356112-715E-4611-AC6F-79A64D128B37}" type="presParOf" srcId="{ED4FA228-13D0-469D-AB43-9BEAD81FDA76}" destId="{2E4016D2-D6AD-4E82-8861-2BB5690C4291}" srcOrd="4" destOrd="0" presId="urn:microsoft.com/office/officeart/2005/8/layout/process1"/>
-    <dgm:cxn modelId="{EB7AE87E-549C-483E-A6CC-6525D7E24543}" type="presParOf" srcId="{ED4FA228-13D0-469D-AB43-9BEAD81FDA76}" destId="{14F60FE4-5F18-4763-AF3B-265BD8218B1E}" srcOrd="5" destOrd="0" presId="urn:microsoft.com/office/officeart/2005/8/layout/process1"/>
-    <dgm:cxn modelId="{F496E940-B117-4411-99DE-34B810ED36BD}" type="presParOf" srcId="{14F60FE4-5F18-4763-AF3B-265BD8218B1E}" destId="{FEEADB97-B992-420C-898A-15832D331FFE}" srcOrd="0" destOrd="0" presId="urn:microsoft.com/office/officeart/2005/8/layout/process1"/>
-    <dgm:cxn modelId="{D8D8BCF1-ED2D-4654-87B8-050BA7FB9913}" type="presParOf" srcId="{ED4FA228-13D0-469D-AB43-9BEAD81FDA76}" destId="{01BCDCDE-41A7-4E98-AA3B-13FD34E5884A}" srcOrd="6" destOrd="0" presId="urn:microsoft.com/office/officeart/2005/8/layout/process1"/>
+    <dgm:cxn modelId="{BA366530-CCC0-4F86-932A-3E79DD01760C}" type="presOf" srcId="{AFA99219-3BB8-410A-BF68-B02CC0280F7B}" destId="{B7015FA8-4B9D-47E8-A4DD-E189831B98A5}" srcOrd="1" destOrd="0" presId="urn:microsoft.com/office/officeart/2005/8/layout/process1"/>
+    <dgm:cxn modelId="{7D717F0F-2682-4C4A-9C7D-C41E566DA35F}" type="presParOf" srcId="{ED4FA228-13D0-469D-AB43-9BEAD81FDA76}" destId="{4D667DAE-20DB-41FF-9861-EF93CB3F003F}" srcOrd="0" destOrd="0" presId="urn:microsoft.com/office/officeart/2005/8/layout/process1"/>
+    <dgm:cxn modelId="{458D2673-367F-4C90-943B-25769D7806A0}" type="presParOf" srcId="{ED4FA228-13D0-469D-AB43-9BEAD81FDA76}" destId="{87584479-FE88-4875-89C4-6382484084D6}" srcOrd="1" destOrd="0" presId="urn:microsoft.com/office/officeart/2005/8/layout/process1"/>
+    <dgm:cxn modelId="{41D3E818-295C-4998-BD4A-7AD237ED2B90}" type="presParOf" srcId="{87584479-FE88-4875-89C4-6382484084D6}" destId="{B7015FA8-4B9D-47E8-A4DD-E189831B98A5}" srcOrd="0" destOrd="0" presId="urn:microsoft.com/office/officeart/2005/8/layout/process1"/>
+    <dgm:cxn modelId="{60BA6ED1-F59D-4D67-9380-4D05190BDF69}" type="presParOf" srcId="{ED4FA228-13D0-469D-AB43-9BEAD81FDA76}" destId="{9DC915B2-25A1-4C5D-A860-0CA4CECB0A56}" srcOrd="2" destOrd="0" presId="urn:microsoft.com/office/officeart/2005/8/layout/process1"/>
+    <dgm:cxn modelId="{250E55C2-5613-4216-A01E-56B182CB684A}" type="presParOf" srcId="{ED4FA228-13D0-469D-AB43-9BEAD81FDA76}" destId="{164575AC-4D09-483C-977A-7E6013A9619E}" srcOrd="3" destOrd="0" presId="urn:microsoft.com/office/officeart/2005/8/layout/process1"/>
+    <dgm:cxn modelId="{5CF66939-7C56-4B6F-89E8-1C9DAD3F76B3}" type="presParOf" srcId="{164575AC-4D09-483C-977A-7E6013A9619E}" destId="{7A202F2A-CC19-4CA0-9172-8EA67F7C2647}" srcOrd="0" destOrd="0" presId="urn:microsoft.com/office/officeart/2005/8/layout/process1"/>
+    <dgm:cxn modelId="{18997108-F503-454E-AA65-3F311BC72FEF}" type="presParOf" srcId="{ED4FA228-13D0-469D-AB43-9BEAD81FDA76}" destId="{2E4016D2-D6AD-4E82-8861-2BB5690C4291}" srcOrd="4" destOrd="0" presId="urn:microsoft.com/office/officeart/2005/8/layout/process1"/>
+    <dgm:cxn modelId="{F756D42E-C20D-4F04-93A5-2E01E5DB26B0}" type="presParOf" srcId="{ED4FA228-13D0-469D-AB43-9BEAD81FDA76}" destId="{14F60FE4-5F18-4763-AF3B-265BD8218B1E}" srcOrd="5" destOrd="0" presId="urn:microsoft.com/office/officeart/2005/8/layout/process1"/>
+    <dgm:cxn modelId="{408D50F8-E8A7-4B77-BFD3-91A323C0B566}" type="presParOf" srcId="{14F60FE4-5F18-4763-AF3B-265BD8218B1E}" destId="{FEEADB97-B992-420C-898A-15832D331FFE}" srcOrd="0" destOrd="0" presId="urn:microsoft.com/office/officeart/2005/8/layout/process1"/>
+    <dgm:cxn modelId="{932C299D-0E44-4C54-9DCD-4956179B5E9C}" type="presParOf" srcId="{ED4FA228-13D0-469D-AB43-9BEAD81FDA76}" destId="{01BCDCDE-41A7-4E98-AA3B-13FD34E5884A}" srcOrd="6" destOrd="0" presId="urn:microsoft.com/office/officeart/2005/8/layout/process1"/>
   </dgm:cxnLst>
   <dgm:bg/>
   <dgm:whole/>
@@ -49292,7 +51338,7 @@
 </file>
 
 <file path=customXml/itemProps1.xml><?xml version="1.0" encoding="utf-8"?>
-<ds:datastoreItem xmlns:ds="http://schemas.openxmlformats.org/officeDocument/2006/customXml" ds:itemID="{8C633C0D-D959-4D61-90DA-8FE1D1CC9B21}">
+<ds:datastoreItem xmlns:ds="http://schemas.openxmlformats.org/officeDocument/2006/customXml" ds:itemID="{470AD3A6-A605-43C2-8316-794F9CAE0A90}">
   <ds:schemaRefs>
     <ds:schemaRef ds:uri="http://schemas.openxmlformats.org/officeDocument/2006/bibliography"/>
   </ds:schemaRefs>

</xml_diff>